<commit_message>
Completed report and submitted.
</commit_message>
<xml_diff>
--- a/Lab7/Lab 07 - Tables.docx
+++ b/Lab7/Lab 07 - Tables.docx
@@ -1,6 +1,6 @@
 
 <file path=word/document.xml><?xml version="1.0" encoding="utf-8"?>
-<w:document xmlns:wpc="http://schemas.microsoft.com/office/word/2010/wordprocessingCanvas" xmlns:cx="http://schemas.microsoft.com/office/drawing/2014/chartex" xmlns:cx1="http://schemas.microsoft.com/office/drawing/2015/9/8/chartex" xmlns:cx2="http://schemas.microsoft.com/office/drawing/2015/10/21/chartex" xmlns:cx3="http://schemas.microsoft.com/office/drawing/2016/5/9/chartex" xmlns:cx4="http://schemas.microsoft.com/office/drawing/2016/5/10/chartex" xmlns:cx5="http://schemas.microsoft.com/office/drawing/2016/5/11/chartex" xmlns:cx6="http://schemas.microsoft.com/office/drawing/2016/5/12/chartex" xmlns:cx7="http://schemas.microsoft.com/office/drawing/2016/5/13/chartex" xmlns:cx8="http://schemas.microsoft.com/office/drawing/2016/5/14/chartex" xmlns:mc="http://schemas.openxmlformats.org/markup-compatibility/2006" xmlns:o="urn:schemas-microsoft-com:office:office" xmlns:r="http://schemas.openxmlformats.org/officeDocument/2006/relationships" xmlns:m="http://schemas.openxmlformats.org/officeDocument/2006/math" xmlns:v="urn:schemas-microsoft-com:vml" xmlns:wp14="http://schemas.microsoft.com/office/word/2010/wordprocessingDrawing" xmlns:wp="http://schemas.openxmlformats.org/drawingml/2006/wordprocessingDrawing" xmlns:w10="urn:schemas-microsoft-com:office:word" xmlns:w="http://schemas.openxmlformats.org/wordprocessingml/2006/main" xmlns:w14="http://schemas.microsoft.com/office/word/2010/wordml" xmlns:w15="http://schemas.microsoft.com/office/word/2012/wordml" xmlns:w16se="http://schemas.microsoft.com/office/word/2015/wordml/symex" xmlns:wpg="http://schemas.microsoft.com/office/word/2010/wordprocessingGroup" xmlns:wpi="http://schemas.microsoft.com/office/word/2010/wordprocessingInk" xmlns:wne="http://schemas.microsoft.com/office/word/2006/wordml" xmlns:wps="http://schemas.microsoft.com/office/word/2010/wordprocessingShape" mc:Ignorable="w14 w15 w16se wp14">
+<w:document xmlns:wpc="http://schemas.microsoft.com/office/word/2010/wordprocessingCanvas" xmlns:mc="http://schemas.openxmlformats.org/markup-compatibility/2006" xmlns:o="urn:schemas-microsoft-com:office:office" xmlns:r="http://schemas.openxmlformats.org/officeDocument/2006/relationships" xmlns:m="http://schemas.openxmlformats.org/officeDocument/2006/math" xmlns:v="urn:schemas-microsoft-com:vml" xmlns:wp14="http://schemas.microsoft.com/office/word/2010/wordprocessingDrawing" xmlns:wp="http://schemas.openxmlformats.org/drawingml/2006/wordprocessingDrawing" xmlns:w10="urn:schemas-microsoft-com:office:word" xmlns:w="http://schemas.openxmlformats.org/wordprocessingml/2006/main" xmlns:w14="http://schemas.microsoft.com/office/word/2010/wordml" xmlns:w15="http://schemas.microsoft.com/office/word/2012/wordml" xmlns:wpg="http://schemas.microsoft.com/office/word/2010/wordprocessingGroup" xmlns:wpi="http://schemas.microsoft.com/office/word/2010/wordprocessingInk" xmlns:wne="http://schemas.microsoft.com/office/word/2006/wordml" xmlns:wps="http://schemas.microsoft.com/office/word/2010/wordprocessingShape" mc:Ignorable="w14 w15 wp14">
   <w:body>
     <w:tbl>
       <w:tblPr>
@@ -905,8 +905,6 @@
             </w:r>
           </w:p>
         </w:tc>
-        <w:bookmarkStart w:id="0" w:name="_GoBack"/>
-        <w:bookmarkEnd w:id="0"/>
       </w:tr>
       <w:tr>
         <w:trPr>
@@ -3784,7 +3782,7 @@
       </w:tr>
       <w:tr>
         <w:trPr>
-          <w:trHeight w:val="593"/>
+          <w:trHeight w:val="432"/>
         </w:trPr>
         <w:tc>
           <w:tcPr>
@@ -3860,7 +3858,7 @@
                 <w:sz w:val="18"/>
                 <w:szCs w:val="18"/>
               </w:rPr>
-              <w:t>24</w:t>
+              <w:t>28</w:t>
             </w:r>
           </w:p>
         </w:tc>
@@ -3886,7 +3884,7 @@
                 <w:sz w:val="18"/>
                 <w:szCs w:val="18"/>
               </w:rPr>
-              <w:t>addi</w:t>
+              <w:t>Slt</w:t>
             </w:r>
             <w:proofErr w:type="spellEnd"/>
             <w:r>
@@ -3895,23 +3893,7 @@
                 <w:sz w:val="18"/>
                 <w:szCs w:val="18"/>
               </w:rPr>
-              <w:t xml:space="preserve"> </w:t>
-            </w:r>
-            <w:r>
-              <w:rPr>
-                <w:rFonts w:ascii="Courier New" w:hAnsi="Courier New" w:cs="Courier New"/>
-                <w:sz w:val="18"/>
-                <w:szCs w:val="18"/>
-              </w:rPr>
-              <w:t>$5,</w:t>
-            </w:r>
-            <w:r>
-              <w:rPr>
-                <w:rFonts w:ascii="Courier New" w:hAnsi="Courier New" w:cs="Courier New"/>
-                <w:sz w:val="18"/>
-                <w:szCs w:val="18"/>
-              </w:rPr>
-              <w:t>$0, 0</w:t>
+              <w:t xml:space="preserve"> $4, $7, $2</w:t>
             </w:r>
           </w:p>
           <w:p>
@@ -3931,47 +3913,7 @@
                 <w:sz w:val="18"/>
                 <w:szCs w:val="18"/>
               </w:rPr>
-              <w:t>(</w:t>
-            </w:r>
-            <w:proofErr w:type="spellStart"/>
-            <w:r>
-              <w:rPr>
-                <w:rFonts w:ascii="Courier New" w:hAnsi="Courier New" w:cs="Courier New"/>
-                <w:sz w:val="18"/>
-                <w:szCs w:val="18"/>
-                <w:highlight w:val="yellow"/>
-              </w:rPr>
-              <w:t>nop</w:t>
-            </w:r>
-            <w:proofErr w:type="spellEnd"/>
-            <w:r>
-              <w:rPr>
-                <w:rFonts w:ascii="Courier New" w:hAnsi="Courier New" w:cs="Courier New"/>
-                <w:sz w:val="18"/>
-                <w:szCs w:val="18"/>
-                <w:highlight w:val="yellow"/>
-              </w:rPr>
-              <w:t>)</w:t>
-            </w:r>
-          </w:p>
-          <w:p>
-            <w:pPr>
-              <w:pStyle w:val="Body"/>
-              <w:keepNext/>
-              <w:spacing w:after="0"/>
-              <w:rPr>
-                <w:rFonts w:ascii="Courier New" w:hAnsi="Courier New" w:cs="Courier New"/>
-                <w:sz w:val="18"/>
-                <w:szCs w:val="18"/>
-              </w:rPr>
-            </w:pPr>
-            <w:r>
-              <w:rPr>
-                <w:rFonts w:ascii="Courier New" w:hAnsi="Courier New" w:cs="Courier New"/>
-                <w:sz w:val="18"/>
-                <w:szCs w:val="18"/>
-              </w:rPr>
-              <w:t>(0x20050000)</w:t>
+              <w:t>(0x00e2202a)</w:t>
             </w:r>
           </w:p>
         </w:tc>
@@ -3990,6 +3932,13 @@
                 <w:szCs w:val="18"/>
               </w:rPr>
             </w:pPr>
+            <w:r>
+              <w:rPr>
+                <w:sz w:val="18"/>
+                <w:szCs w:val="18"/>
+              </w:rPr>
+              <w:t>0</w:t>
+            </w:r>
           </w:p>
         </w:tc>
         <w:tc>
@@ -4007,6 +3956,13 @@
                 <w:szCs w:val="18"/>
               </w:rPr>
             </w:pPr>
+            <w:r>
+              <w:rPr>
+                <w:sz w:val="18"/>
+                <w:szCs w:val="18"/>
+              </w:rPr>
+              <w:t>3</w:t>
+            </w:r>
           </w:p>
         </w:tc>
         <w:tc>
@@ -4024,6 +3980,13 @@
                 <w:szCs w:val="18"/>
               </w:rPr>
             </w:pPr>
+            <w:r>
+              <w:rPr>
+                <w:sz w:val="18"/>
+                <w:szCs w:val="18"/>
+              </w:rPr>
+              <w:t>5</w:t>
+            </w:r>
           </w:p>
         </w:tc>
         <w:tc>
@@ -4041,6 +4004,13 @@
                 <w:szCs w:val="18"/>
               </w:rPr>
             </w:pPr>
+            <w:r>
+              <w:rPr>
+                <w:sz w:val="18"/>
+                <w:szCs w:val="18"/>
+              </w:rPr>
+              <w:t>1</w:t>
+            </w:r>
           </w:p>
         </w:tc>
         <w:tc>
@@ -4058,6 +4028,13 @@
                 <w:szCs w:val="18"/>
               </w:rPr>
             </w:pPr>
+            <w:r>
+              <w:rPr>
+                <w:sz w:val="18"/>
+                <w:szCs w:val="18"/>
+              </w:rPr>
+              <w:t>0</w:t>
+            </w:r>
           </w:p>
         </w:tc>
         <w:tc>
@@ -4075,6 +4052,13 @@
                 <w:szCs w:val="18"/>
               </w:rPr>
             </w:pPr>
+            <w:r>
+              <w:rPr>
+                <w:sz w:val="18"/>
+                <w:szCs w:val="18"/>
+              </w:rPr>
+              <w:t>0</w:t>
+            </w:r>
           </w:p>
         </w:tc>
         <w:tc>
@@ -4092,6 +4076,13 @@
                 <w:szCs w:val="18"/>
               </w:rPr>
             </w:pPr>
+            <w:r>
+              <w:rPr>
+                <w:sz w:val="18"/>
+                <w:szCs w:val="18"/>
+              </w:rPr>
+              <w:t>0</w:t>
+            </w:r>
           </w:p>
         </w:tc>
         <w:tc>
@@ -4109,6 +4100,13 @@
                 <w:szCs w:val="18"/>
               </w:rPr>
             </w:pPr>
+            <w:r>
+              <w:rPr>
+                <w:sz w:val="18"/>
+                <w:szCs w:val="18"/>
+              </w:rPr>
+              <w:t>0</w:t>
+            </w:r>
           </w:p>
         </w:tc>
         <w:tc>
@@ -4126,6 +4124,13 @@
                 <w:szCs w:val="18"/>
               </w:rPr>
             </w:pPr>
+            <w:r>
+              <w:rPr>
+                <w:sz w:val="18"/>
+                <w:szCs w:val="18"/>
+              </w:rPr>
+              <w:t>X</w:t>
+            </w:r>
           </w:p>
         </w:tc>
       </w:tr>
@@ -4159,13 +4164,106 @@
                 <w:sz w:val="18"/>
                 <w:szCs w:val="18"/>
               </w:rPr>
+              <w:t>1</w:t>
+            </w:r>
+          </w:p>
+        </w:tc>
+        <w:tc>
+          <w:tcPr>
+            <w:tcW w:w="720" w:type="dxa"/>
+          </w:tcPr>
+          <w:p>
+            <w:pPr>
+              <w:pStyle w:val="Body"/>
+              <w:keepNext/>
+              <w:spacing w:after="0" w:line="480" w:lineRule="auto"/>
+              <w:jc w:val="center"/>
+              <w:rPr>
+                <w:sz w:val="18"/>
+                <w:szCs w:val="18"/>
+              </w:rPr>
+            </w:pPr>
+            <w:r>
+              <w:rPr>
+                <w:sz w:val="18"/>
+                <w:szCs w:val="18"/>
+              </w:rPr>
               <w:t>0</w:t>
             </w:r>
           </w:p>
         </w:tc>
         <w:tc>
           <w:tcPr>
-            <w:tcW w:w="720" w:type="dxa"/>
+            <w:tcW w:w="540" w:type="dxa"/>
+          </w:tcPr>
+          <w:p>
+            <w:pPr>
+              <w:pStyle w:val="Body"/>
+              <w:keepNext/>
+              <w:spacing w:after="0" w:line="480" w:lineRule="auto"/>
+              <w:jc w:val="center"/>
+              <w:rPr>
+                <w:sz w:val="18"/>
+                <w:szCs w:val="18"/>
+              </w:rPr>
+            </w:pPr>
+            <w:r>
+              <w:rPr>
+                <w:sz w:val="18"/>
+                <w:szCs w:val="18"/>
+              </w:rPr>
+              <w:t>2C</w:t>
+            </w:r>
+          </w:p>
+        </w:tc>
+        <w:tc>
+          <w:tcPr>
+            <w:tcW w:w="1728" w:type="dxa"/>
+          </w:tcPr>
+          <w:p>
+            <w:pPr>
+              <w:pStyle w:val="Body"/>
+              <w:keepNext/>
+              <w:spacing w:after="0"/>
+              <w:rPr>
+                <w:rFonts w:ascii="Courier New" w:hAnsi="Courier New" w:cs="Courier New"/>
+                <w:sz w:val="18"/>
+                <w:szCs w:val="18"/>
+              </w:rPr>
+            </w:pPr>
+            <w:r>
+              <w:rPr>
+                <w:rFonts w:ascii="Courier New" w:hAnsi="Courier New" w:cs="Courier New"/>
+                <w:sz w:val="18"/>
+                <w:szCs w:val="18"/>
+              </w:rPr>
+              <w:t>Add $7, $4, $5</w:t>
+            </w:r>
+          </w:p>
+          <w:p>
+            <w:pPr>
+              <w:pStyle w:val="Body"/>
+              <w:keepNext/>
+              <w:spacing w:after="0"/>
+              <w:rPr>
+                <w:rFonts w:ascii="Courier New" w:hAnsi="Courier New" w:cs="Courier New"/>
+                <w:sz w:val="18"/>
+                <w:szCs w:val="18"/>
+              </w:rPr>
+            </w:pPr>
+            <w:r>
+              <w:rPr>
+                <w:rFonts w:ascii="Courier New" w:hAnsi="Courier New" w:cs="Courier New"/>
+                <w:sz w:val="18"/>
+                <w:szCs w:val="18"/>
+              </w:rPr>
+              <w:t>(0x00853820)</w:t>
+            </w:r>
+          </w:p>
+        </w:tc>
+        <w:tc>
+          <w:tcPr>
+            <w:tcW w:w="864" w:type="dxa"/>
           </w:tcPr>
           <w:p>
             <w:pPr>
@@ -4189,109 +4287,6 @@
         </w:tc>
         <w:tc>
           <w:tcPr>
-            <w:tcW w:w="540" w:type="dxa"/>
-          </w:tcPr>
-          <w:p>
-            <w:pPr>
-              <w:pStyle w:val="Body"/>
-              <w:keepNext/>
-              <w:spacing w:after="0" w:line="480" w:lineRule="auto"/>
-              <w:jc w:val="center"/>
-              <w:rPr>
-                <w:sz w:val="18"/>
-                <w:szCs w:val="18"/>
-              </w:rPr>
-            </w:pPr>
-            <w:r>
-              <w:rPr>
-                <w:sz w:val="18"/>
-                <w:szCs w:val="18"/>
-              </w:rPr>
-              <w:t>28</w:t>
-            </w:r>
-          </w:p>
-        </w:tc>
-        <w:tc>
-          <w:tcPr>
-            <w:tcW w:w="1728" w:type="dxa"/>
-          </w:tcPr>
-          <w:p>
-            <w:pPr>
-              <w:pStyle w:val="Body"/>
-              <w:keepNext/>
-              <w:spacing w:after="0"/>
-              <w:rPr>
-                <w:rFonts w:ascii="Courier New" w:hAnsi="Courier New" w:cs="Courier New"/>
-                <w:sz w:val="18"/>
-                <w:szCs w:val="18"/>
-              </w:rPr>
-            </w:pPr>
-            <w:proofErr w:type="spellStart"/>
-            <w:r>
-              <w:rPr>
-                <w:rFonts w:ascii="Courier New" w:hAnsi="Courier New" w:cs="Courier New"/>
-                <w:sz w:val="18"/>
-                <w:szCs w:val="18"/>
-              </w:rPr>
-              <w:t>Slt</w:t>
-            </w:r>
-            <w:proofErr w:type="spellEnd"/>
-            <w:r>
-              <w:rPr>
-                <w:rFonts w:ascii="Courier New" w:hAnsi="Courier New" w:cs="Courier New"/>
-                <w:sz w:val="18"/>
-                <w:szCs w:val="18"/>
-              </w:rPr>
-              <w:t xml:space="preserve"> $4, $7, $2</w:t>
-            </w:r>
-          </w:p>
-          <w:p>
-            <w:pPr>
-              <w:pStyle w:val="Body"/>
-              <w:keepNext/>
-              <w:spacing w:after="0"/>
-              <w:rPr>
-                <w:rFonts w:ascii="Courier New" w:hAnsi="Courier New" w:cs="Courier New"/>
-                <w:sz w:val="18"/>
-                <w:szCs w:val="18"/>
-              </w:rPr>
-            </w:pPr>
-            <w:r>
-              <w:rPr>
-                <w:rFonts w:ascii="Courier New" w:hAnsi="Courier New" w:cs="Courier New"/>
-                <w:sz w:val="18"/>
-                <w:szCs w:val="18"/>
-              </w:rPr>
-              <w:t>(0x00e2202a)</w:t>
-            </w:r>
-          </w:p>
-        </w:tc>
-        <w:tc>
-          <w:tcPr>
-            <w:tcW w:w="864" w:type="dxa"/>
-          </w:tcPr>
-          <w:p>
-            <w:pPr>
-              <w:pStyle w:val="Body"/>
-              <w:keepNext/>
-              <w:spacing w:after="0" w:line="480" w:lineRule="auto"/>
-              <w:jc w:val="center"/>
-              <w:rPr>
-                <w:sz w:val="18"/>
-                <w:szCs w:val="18"/>
-              </w:rPr>
-            </w:pPr>
-            <w:r>
-              <w:rPr>
-                <w:sz w:val="18"/>
-                <w:szCs w:val="18"/>
-              </w:rPr>
-              <w:t>0</w:t>
-            </w:r>
-          </w:p>
-        </w:tc>
-        <w:tc>
-          <w:tcPr>
             <w:tcW w:w="630" w:type="dxa"/>
           </w:tcPr>
           <w:p>
@@ -4310,7 +4305,7 @@
                 <w:sz w:val="18"/>
                 <w:szCs w:val="18"/>
               </w:rPr>
-              <w:t>3</w:t>
+              <w:t>1</w:t>
             </w:r>
           </w:p>
         </w:tc>
@@ -4334,7 +4329,7 @@
                 <w:sz w:val="18"/>
                 <w:szCs w:val="18"/>
               </w:rPr>
-              <w:t>5</w:t>
+              <w:t>8</w:t>
             </w:r>
           </w:p>
         </w:tc>
@@ -4358,7 +4353,7 @@
                 <w:sz w:val="18"/>
                 <w:szCs w:val="18"/>
               </w:rPr>
-              <w:t>1</w:t>
+              <w:t>9</w:t>
             </w:r>
           </w:p>
         </w:tc>
@@ -4513,7 +4508,7 @@
                 <w:sz w:val="18"/>
                 <w:szCs w:val="18"/>
               </w:rPr>
-              <w:t>1</w:t>
+              <w:t>2</w:t>
             </w:r>
           </w:p>
         </w:tc>
@@ -4561,7 +4556,7 @@
                 <w:sz w:val="18"/>
                 <w:szCs w:val="18"/>
               </w:rPr>
-              <w:t>2C</w:t>
+              <w:t>30</w:t>
             </w:r>
           </w:p>
         </w:tc>
@@ -4586,7 +4581,7 @@
                 <w:sz w:val="18"/>
                 <w:szCs w:val="18"/>
               </w:rPr>
-              <w:t>Add $7, $4, $5</w:t>
+              <w:t>Sub $7, $7, $2</w:t>
             </w:r>
           </w:p>
           <w:p>
@@ -4606,7 +4601,7 @@
                 <w:sz w:val="18"/>
                 <w:szCs w:val="18"/>
               </w:rPr>
-              <w:t>(0x00853820)</w:t>
+              <w:t>(0x00e23822)</w:t>
             </w:r>
           </w:p>
         </w:tc>
@@ -4654,7 +4649,7 @@
                 <w:sz w:val="18"/>
                 <w:szCs w:val="18"/>
               </w:rPr>
-              <w:t>1</w:t>
+              <w:t>9</w:t>
             </w:r>
           </w:p>
         </w:tc>
@@ -4678,7 +4673,7 @@
                 <w:sz w:val="18"/>
                 <w:szCs w:val="18"/>
               </w:rPr>
-              <w:t>8</w:t>
+              <w:t>5</w:t>
             </w:r>
           </w:p>
         </w:tc>
@@ -4702,7 +4697,7 @@
                 <w:sz w:val="18"/>
                 <w:szCs w:val="18"/>
               </w:rPr>
-              <w:t>9</w:t>
+              <w:t>4</w:t>
             </w:r>
           </w:p>
         </w:tc>
@@ -4857,7 +4852,7 @@
                 <w:sz w:val="18"/>
                 <w:szCs w:val="18"/>
               </w:rPr>
-              <w:t>2</w:t>
+              <w:t>3</w:t>
             </w:r>
           </w:p>
         </w:tc>
@@ -4905,7 +4900,7 @@
                 <w:sz w:val="18"/>
                 <w:szCs w:val="18"/>
               </w:rPr>
-              <w:t>30</w:t>
+              <w:t>34</w:t>
             </w:r>
           </w:p>
         </w:tc>
@@ -4924,13 +4919,23 @@
                 <w:szCs w:val="18"/>
               </w:rPr>
             </w:pPr>
-            <w:r>
-              <w:rPr>
-                <w:rFonts w:ascii="Courier New" w:hAnsi="Courier New" w:cs="Courier New"/>
-                <w:sz w:val="18"/>
-                <w:szCs w:val="18"/>
-              </w:rPr>
-              <w:t>Sub $7, $7, $2</w:t>
+            <w:proofErr w:type="spellStart"/>
+            <w:r>
+              <w:rPr>
+                <w:rFonts w:ascii="Courier New" w:hAnsi="Courier New" w:cs="Courier New"/>
+                <w:sz w:val="18"/>
+                <w:szCs w:val="18"/>
+              </w:rPr>
+              <w:t>Sw</w:t>
+            </w:r>
+            <w:proofErr w:type="spellEnd"/>
+            <w:r>
+              <w:rPr>
+                <w:rFonts w:ascii="Courier New" w:hAnsi="Courier New" w:cs="Courier New"/>
+                <w:sz w:val="18"/>
+                <w:szCs w:val="18"/>
+              </w:rPr>
+              <w:t xml:space="preserve"> $7, 68($3)</w:t>
             </w:r>
           </w:p>
           <w:p>
@@ -4950,7 +4955,7 @@
                 <w:sz w:val="18"/>
                 <w:szCs w:val="18"/>
               </w:rPr>
-              <w:t>(0x00e23822)</w:t>
+              <w:t>(0xac670044)</w:t>
             </w:r>
           </w:p>
         </w:tc>
@@ -4998,7 +5003,7 @@
                 <w:sz w:val="18"/>
                 <w:szCs w:val="18"/>
               </w:rPr>
-              <w:t>9</w:t>
+              <w:t>C</w:t>
             </w:r>
           </w:p>
         </w:tc>
@@ -5022,7 +5027,7 @@
                 <w:sz w:val="18"/>
                 <w:szCs w:val="18"/>
               </w:rPr>
-              <w:t>5</w:t>
+              <w:t>68</w:t>
             </w:r>
           </w:p>
         </w:tc>
@@ -5046,60 +5051,84 @@
                 <w:sz w:val="18"/>
                 <w:szCs w:val="18"/>
               </w:rPr>
+              <w:t>80</w:t>
+            </w:r>
+          </w:p>
+        </w:tc>
+        <w:tc>
+          <w:tcPr>
+            <w:tcW w:w="630" w:type="dxa"/>
+          </w:tcPr>
+          <w:p>
+            <w:pPr>
+              <w:pStyle w:val="Body"/>
+              <w:keepNext/>
+              <w:spacing w:after="0" w:line="480" w:lineRule="auto"/>
+              <w:jc w:val="center"/>
+              <w:rPr>
+                <w:sz w:val="18"/>
+                <w:szCs w:val="18"/>
+              </w:rPr>
+            </w:pPr>
+            <w:r>
+              <w:rPr>
+                <w:sz w:val="18"/>
+                <w:szCs w:val="18"/>
+              </w:rPr>
+              <w:t>0</w:t>
+            </w:r>
+          </w:p>
+        </w:tc>
+        <w:tc>
+          <w:tcPr>
+            <w:tcW w:w="720" w:type="dxa"/>
+          </w:tcPr>
+          <w:p>
+            <w:pPr>
+              <w:pStyle w:val="Body"/>
+              <w:keepNext/>
+              <w:spacing w:after="0" w:line="480" w:lineRule="auto"/>
+              <w:jc w:val="center"/>
+              <w:rPr>
+                <w:sz w:val="18"/>
+                <w:szCs w:val="18"/>
+              </w:rPr>
+            </w:pPr>
+            <w:r>
+              <w:rPr>
+                <w:sz w:val="18"/>
+                <w:szCs w:val="18"/>
+              </w:rPr>
+              <w:t>0</w:t>
+            </w:r>
+          </w:p>
+        </w:tc>
+        <w:tc>
+          <w:tcPr>
+            <w:tcW w:w="1152" w:type="dxa"/>
+          </w:tcPr>
+          <w:p>
+            <w:pPr>
+              <w:pStyle w:val="Body"/>
+              <w:keepNext/>
+              <w:spacing w:after="0" w:line="480" w:lineRule="auto"/>
+              <w:jc w:val="center"/>
+              <w:rPr>
+                <w:sz w:val="18"/>
+                <w:szCs w:val="18"/>
+              </w:rPr>
+            </w:pPr>
+            <w:r>
+              <w:rPr>
+                <w:sz w:val="18"/>
+                <w:szCs w:val="18"/>
+              </w:rPr>
               <w:t>4</w:t>
             </w:r>
           </w:p>
         </w:tc>
         <w:tc>
           <w:tcPr>
-            <w:tcW w:w="630" w:type="dxa"/>
-          </w:tcPr>
-          <w:p>
-            <w:pPr>
-              <w:pStyle w:val="Body"/>
-              <w:keepNext/>
-              <w:spacing w:after="0" w:line="480" w:lineRule="auto"/>
-              <w:jc w:val="center"/>
-              <w:rPr>
-                <w:sz w:val="18"/>
-                <w:szCs w:val="18"/>
-              </w:rPr>
-            </w:pPr>
-            <w:r>
-              <w:rPr>
-                <w:sz w:val="18"/>
-                <w:szCs w:val="18"/>
-              </w:rPr>
-              <w:t>0</w:t>
-            </w:r>
-          </w:p>
-        </w:tc>
-        <w:tc>
-          <w:tcPr>
-            <w:tcW w:w="720" w:type="dxa"/>
-          </w:tcPr>
-          <w:p>
-            <w:pPr>
-              <w:pStyle w:val="Body"/>
-              <w:keepNext/>
-              <w:spacing w:after="0" w:line="480" w:lineRule="auto"/>
-              <w:jc w:val="center"/>
-              <w:rPr>
-                <w:sz w:val="18"/>
-                <w:szCs w:val="18"/>
-              </w:rPr>
-            </w:pPr>
-            <w:r>
-              <w:rPr>
-                <w:sz w:val="18"/>
-                <w:szCs w:val="18"/>
-              </w:rPr>
-              <w:t>0</w:t>
-            </w:r>
-          </w:p>
-        </w:tc>
-        <w:tc>
-          <w:tcPr>
             <w:tcW w:w="1152" w:type="dxa"/>
           </w:tcPr>
           <w:p>
@@ -5118,31 +5147,7 @@
                 <w:sz w:val="18"/>
                 <w:szCs w:val="18"/>
               </w:rPr>
-              <w:t>0</w:t>
-            </w:r>
-          </w:p>
-        </w:tc>
-        <w:tc>
-          <w:tcPr>
-            <w:tcW w:w="1152" w:type="dxa"/>
-          </w:tcPr>
-          <w:p>
-            <w:pPr>
-              <w:pStyle w:val="Body"/>
-              <w:keepNext/>
-              <w:spacing w:after="0" w:line="480" w:lineRule="auto"/>
-              <w:jc w:val="center"/>
-              <w:rPr>
-                <w:sz w:val="18"/>
-                <w:szCs w:val="18"/>
-              </w:rPr>
-            </w:pPr>
-            <w:r>
-              <w:rPr>
-                <w:sz w:val="18"/>
-                <w:szCs w:val="18"/>
-              </w:rPr>
-              <w:t>0</w:t>
+              <w:t>1</w:t>
             </w:r>
           </w:p>
         </w:tc>
@@ -5201,7 +5206,7 @@
                 <w:sz w:val="18"/>
                 <w:szCs w:val="18"/>
               </w:rPr>
-              <w:t>3</w:t>
+              <w:t>4</w:t>
             </w:r>
           </w:p>
         </w:tc>
@@ -5249,7 +5254,7 @@
                 <w:sz w:val="18"/>
                 <w:szCs w:val="18"/>
               </w:rPr>
-              <w:t>34</w:t>
+              <w:t>38</w:t>
             </w:r>
           </w:p>
         </w:tc>
@@ -5275,7 +5280,7 @@
                 <w:sz w:val="18"/>
                 <w:szCs w:val="18"/>
               </w:rPr>
-              <w:t>Sw</w:t>
+              <w:t>Lw</w:t>
             </w:r>
             <w:proofErr w:type="spellEnd"/>
             <w:r>
@@ -5284,7 +5289,7 @@
                 <w:sz w:val="18"/>
                 <w:szCs w:val="18"/>
               </w:rPr>
-              <w:t xml:space="preserve"> $7, 68($3)</w:t>
+              <w:t xml:space="preserve"> $2, 80($0)</w:t>
             </w:r>
           </w:p>
           <w:p>
@@ -5304,7 +5309,7 @@
                 <w:sz w:val="18"/>
                 <w:szCs w:val="18"/>
               </w:rPr>
-              <w:t>(0xac670044)</w:t>
+              <w:t>(0x8c020050)</w:t>
             </w:r>
           </w:p>
         </w:tc>
@@ -5352,7 +5357,7 @@
                 <w:sz w:val="18"/>
                 <w:szCs w:val="18"/>
               </w:rPr>
-              <w:t>C</w:t>
+              <w:t>0</w:t>
             </w:r>
           </w:p>
         </w:tc>
@@ -5376,7 +5381,7 @@
                 <w:sz w:val="18"/>
                 <w:szCs w:val="18"/>
               </w:rPr>
-              <w:t>68</w:t>
+              <w:t>80</w:t>
             </w:r>
           </w:p>
         </w:tc>
@@ -5472,7 +5477,7 @@
                 <w:sz w:val="18"/>
                 <w:szCs w:val="18"/>
               </w:rPr>
-              <w:t>4</w:t>
+              <w:t>0</w:t>
             </w:r>
           </w:p>
         </w:tc>
@@ -5496,7 +5501,7 @@
                 <w:sz w:val="18"/>
                 <w:szCs w:val="18"/>
               </w:rPr>
-              <w:t>1</w:t>
+              <w:t>0</w:t>
             </w:r>
           </w:p>
         </w:tc>
@@ -5555,7 +5560,7 @@
                 <w:sz w:val="18"/>
                 <w:szCs w:val="18"/>
               </w:rPr>
-              <w:t>4</w:t>
+              <w:t>5</w:t>
             </w:r>
           </w:p>
         </w:tc>
@@ -5603,7 +5608,7 @@
                 <w:sz w:val="18"/>
                 <w:szCs w:val="18"/>
               </w:rPr>
-              <w:t>38</w:t>
+              <w:t>3C</w:t>
             </w:r>
           </w:p>
         </w:tc>
@@ -5622,23 +5627,13 @@
                 <w:szCs w:val="18"/>
               </w:rPr>
             </w:pPr>
-            <w:proofErr w:type="spellStart"/>
-            <w:r>
-              <w:rPr>
-                <w:rFonts w:ascii="Courier New" w:hAnsi="Courier New" w:cs="Courier New"/>
-                <w:sz w:val="18"/>
-                <w:szCs w:val="18"/>
-              </w:rPr>
-              <w:t>Lw</w:t>
-            </w:r>
-            <w:proofErr w:type="spellEnd"/>
-            <w:r>
-              <w:rPr>
-                <w:rFonts w:ascii="Courier New" w:hAnsi="Courier New" w:cs="Courier New"/>
-                <w:sz w:val="18"/>
-                <w:szCs w:val="18"/>
-              </w:rPr>
-              <w:t xml:space="preserve"> $2, 80($0)</w:t>
+            <w:r>
+              <w:rPr>
+                <w:rFonts w:ascii="Courier New" w:hAnsi="Courier New" w:cs="Courier New"/>
+                <w:sz w:val="18"/>
+                <w:szCs w:val="18"/>
+              </w:rPr>
+              <w:t>J end</w:t>
             </w:r>
           </w:p>
           <w:p>
@@ -5658,7 +5653,7 @@
                 <w:sz w:val="18"/>
                 <w:szCs w:val="18"/>
               </w:rPr>
-              <w:t>(0x8c020050)</w:t>
+              <w:t>(0x08000011)</w:t>
             </w:r>
           </w:p>
         </w:tc>
@@ -5706,7 +5701,7 @@
                 <w:sz w:val="18"/>
                 <w:szCs w:val="18"/>
               </w:rPr>
-              <w:t>0</w:t>
+              <w:t>X</w:t>
             </w:r>
           </w:p>
         </w:tc>
@@ -5730,7 +5725,7 @@
                 <w:sz w:val="18"/>
                 <w:szCs w:val="18"/>
               </w:rPr>
-              <w:t>80</w:t>
+              <w:t>X</w:t>
             </w:r>
           </w:p>
         </w:tc>
@@ -5754,7 +5749,7 @@
                 <w:sz w:val="18"/>
                 <w:szCs w:val="18"/>
               </w:rPr>
-              <w:t>80</w:t>
+              <w:t>X</w:t>
             </w:r>
           </w:p>
         </w:tc>
@@ -5778,7 +5773,7 @@
                 <w:sz w:val="18"/>
                 <w:szCs w:val="18"/>
               </w:rPr>
-              <w:t>0</w:t>
+              <w:t>X</w:t>
             </w:r>
           </w:p>
         </w:tc>
@@ -5909,7 +5904,7 @@
                 <w:sz w:val="18"/>
                 <w:szCs w:val="18"/>
               </w:rPr>
-              <w:t>5</w:t>
+              <w:t>6</w:t>
             </w:r>
           </w:p>
         </w:tc>
@@ -5957,7 +5952,7 @@
                 <w:sz w:val="18"/>
                 <w:szCs w:val="18"/>
               </w:rPr>
-              <w:t>3C</w:t>
+              <w:t>44</w:t>
             </w:r>
           </w:p>
         </w:tc>
@@ -5976,13 +5971,23 @@
                 <w:szCs w:val="18"/>
               </w:rPr>
             </w:pPr>
-            <w:r>
-              <w:rPr>
-                <w:rFonts w:ascii="Courier New" w:hAnsi="Courier New" w:cs="Courier New"/>
-                <w:sz w:val="18"/>
-                <w:szCs w:val="18"/>
-              </w:rPr>
-              <w:t>J end</w:t>
+            <w:proofErr w:type="spellStart"/>
+            <w:r>
+              <w:rPr>
+                <w:rFonts w:ascii="Courier New" w:hAnsi="Courier New" w:cs="Courier New"/>
+                <w:sz w:val="18"/>
+                <w:szCs w:val="18"/>
+              </w:rPr>
+              <w:t>Sw</w:t>
+            </w:r>
+            <w:proofErr w:type="spellEnd"/>
+            <w:r>
+              <w:rPr>
+                <w:rFonts w:ascii="Courier New" w:hAnsi="Courier New" w:cs="Courier New"/>
+                <w:sz w:val="18"/>
+                <w:szCs w:val="18"/>
+              </w:rPr>
+              <w:t xml:space="preserve"> $2, 84($0)</w:t>
             </w:r>
           </w:p>
           <w:p>
@@ -6002,7 +6007,7 @@
                 <w:sz w:val="18"/>
                 <w:szCs w:val="18"/>
               </w:rPr>
-              <w:t>(0x08000011)</w:t>
+              <w:t>(0xac020054)</w:t>
             </w:r>
           </w:p>
         </w:tc>
@@ -6050,7 +6055,7 @@
                 <w:sz w:val="18"/>
                 <w:szCs w:val="18"/>
               </w:rPr>
-              <w:t>X</w:t>
+              <w:t>0</w:t>
             </w:r>
           </w:p>
         </w:tc>
@@ -6074,7 +6079,7 @@
                 <w:sz w:val="18"/>
                 <w:szCs w:val="18"/>
               </w:rPr>
-              <w:t>X</w:t>
+              <w:t>84</w:t>
             </w:r>
           </w:p>
         </w:tc>
@@ -6098,7 +6103,7 @@
                 <w:sz w:val="18"/>
                 <w:szCs w:val="18"/>
               </w:rPr>
-              <w:t>X</w:t>
+              <w:t>84</w:t>
             </w:r>
           </w:p>
         </w:tc>
@@ -6122,7 +6127,7 @@
                 <w:sz w:val="18"/>
                 <w:szCs w:val="18"/>
               </w:rPr>
-              <w:t>X</w:t>
+              <w:t>0</w:t>
             </w:r>
           </w:p>
         </w:tc>
@@ -6170,726 +6175,7 @@
                 <w:sz w:val="18"/>
                 <w:szCs w:val="18"/>
               </w:rPr>
-              <w:t>0</w:t>
-            </w:r>
-          </w:p>
-        </w:tc>
-        <w:tc>
-          <w:tcPr>
-            <w:tcW w:w="1152" w:type="dxa"/>
-          </w:tcPr>
-          <w:p>
-            <w:pPr>
-              <w:pStyle w:val="Body"/>
-              <w:keepNext/>
-              <w:spacing w:after="0" w:line="480" w:lineRule="auto"/>
-              <w:jc w:val="center"/>
-              <w:rPr>
-                <w:sz w:val="18"/>
-                <w:szCs w:val="18"/>
-              </w:rPr>
-            </w:pPr>
-            <w:r>
-              <w:rPr>
-                <w:sz w:val="18"/>
-                <w:szCs w:val="18"/>
-              </w:rPr>
-              <w:t>0</w:t>
-            </w:r>
-          </w:p>
-        </w:tc>
-        <w:tc>
-          <w:tcPr>
-            <w:tcW w:w="720" w:type="dxa"/>
-          </w:tcPr>
-          <w:p>
-            <w:pPr>
-              <w:pStyle w:val="Body"/>
-              <w:keepNext/>
-              <w:spacing w:after="0" w:line="480" w:lineRule="auto"/>
-              <w:jc w:val="center"/>
-              <w:rPr>
-                <w:sz w:val="18"/>
-                <w:szCs w:val="18"/>
-              </w:rPr>
-            </w:pPr>
-            <w:r>
-              <w:rPr>
-                <w:sz w:val="18"/>
-                <w:szCs w:val="18"/>
-              </w:rPr>
-              <w:t>X</w:t>
-            </w:r>
-          </w:p>
-        </w:tc>
-      </w:tr>
-      <w:tr>
-        <w:trPr>
-          <w:trHeight w:val="432"/>
-        </w:trPr>
-        <w:tc>
-          <w:tcPr>
-            <w:tcW w:w="738" w:type="dxa"/>
-          </w:tcPr>
-          <w:p>
-            <w:pPr>
-              <w:pStyle w:val="Body"/>
-              <w:keepNext/>
-              <w:spacing w:after="0" w:line="480" w:lineRule="auto"/>
-              <w:rPr>
-                <w:sz w:val="18"/>
-                <w:szCs w:val="18"/>
-              </w:rPr>
-            </w:pPr>
-            <w:r>
-              <w:rPr>
-                <w:sz w:val="18"/>
-                <w:szCs w:val="18"/>
-              </w:rPr>
-              <w:lastRenderedPageBreak/>
-              <w:t>1</w:t>
-            </w:r>
-            <w:r>
-              <w:rPr>
-                <w:sz w:val="18"/>
-                <w:szCs w:val="18"/>
-              </w:rPr>
-              <w:t>6</w:t>
-            </w:r>
-          </w:p>
-        </w:tc>
-        <w:tc>
-          <w:tcPr>
-            <w:tcW w:w="720" w:type="dxa"/>
-          </w:tcPr>
-          <w:p>
-            <w:pPr>
-              <w:pStyle w:val="Body"/>
-              <w:keepNext/>
-              <w:spacing w:after="0" w:line="480" w:lineRule="auto"/>
-              <w:jc w:val="center"/>
-              <w:rPr>
-                <w:sz w:val="18"/>
-                <w:szCs w:val="18"/>
-              </w:rPr>
-            </w:pPr>
-            <w:r>
-              <w:rPr>
-                <w:sz w:val="18"/>
-                <w:szCs w:val="18"/>
-              </w:rPr>
-              <w:t>0</w:t>
-            </w:r>
-          </w:p>
-        </w:tc>
-        <w:tc>
-          <w:tcPr>
-            <w:tcW w:w="540" w:type="dxa"/>
-          </w:tcPr>
-          <w:p>
-            <w:pPr>
-              <w:pStyle w:val="Body"/>
-              <w:keepNext/>
-              <w:spacing w:after="0" w:line="480" w:lineRule="auto"/>
-              <w:jc w:val="center"/>
-              <w:rPr>
-                <w:sz w:val="18"/>
-                <w:szCs w:val="18"/>
-              </w:rPr>
-            </w:pPr>
-            <w:r>
-              <w:rPr>
-                <w:sz w:val="18"/>
-                <w:szCs w:val="18"/>
-              </w:rPr>
-              <w:t>40</w:t>
-            </w:r>
-          </w:p>
-        </w:tc>
-        <w:tc>
-          <w:tcPr>
-            <w:tcW w:w="1728" w:type="dxa"/>
-          </w:tcPr>
-          <w:p>
-            <w:pPr>
-              <w:pStyle w:val="Body"/>
-              <w:keepNext/>
-              <w:spacing w:after="0"/>
-              <w:rPr>
-                <w:rFonts w:ascii="Courier New" w:hAnsi="Courier New" w:cs="Courier New"/>
-                <w:sz w:val="18"/>
-                <w:szCs w:val="18"/>
-              </w:rPr>
-            </w:pPr>
-            <w:proofErr w:type="spellStart"/>
-            <w:r>
-              <w:rPr>
-                <w:rFonts w:ascii="Courier New" w:hAnsi="Courier New" w:cs="Courier New"/>
-                <w:sz w:val="18"/>
-                <w:szCs w:val="18"/>
-              </w:rPr>
-              <w:t>Addi</w:t>
-            </w:r>
-            <w:proofErr w:type="spellEnd"/>
-            <w:r>
-              <w:rPr>
-                <w:rFonts w:ascii="Courier New" w:hAnsi="Courier New" w:cs="Courier New"/>
-                <w:sz w:val="18"/>
-                <w:szCs w:val="18"/>
-              </w:rPr>
-              <w:t xml:space="preserve"> </w:t>
-            </w:r>
-            <w:r>
-              <w:rPr>
-                <w:rFonts w:ascii="Courier New" w:hAnsi="Courier New" w:cs="Courier New"/>
-                <w:sz w:val="18"/>
-                <w:szCs w:val="18"/>
-              </w:rPr>
-              <w:t>$2,</w:t>
-            </w:r>
-            <w:r>
-              <w:rPr>
-                <w:rFonts w:ascii="Courier New" w:hAnsi="Courier New" w:cs="Courier New"/>
-                <w:sz w:val="18"/>
-                <w:szCs w:val="18"/>
-              </w:rPr>
-              <w:t>$0, 1</w:t>
-            </w:r>
-          </w:p>
-          <w:p>
-            <w:pPr>
-              <w:pStyle w:val="Body"/>
-              <w:keepNext/>
-              <w:spacing w:after="0"/>
-              <w:rPr>
-                <w:rFonts w:ascii="Courier New" w:hAnsi="Courier New" w:cs="Courier New"/>
-                <w:sz w:val="18"/>
-                <w:szCs w:val="18"/>
-              </w:rPr>
-            </w:pPr>
-            <w:r>
-              <w:rPr>
-                <w:rFonts w:ascii="Courier New" w:hAnsi="Courier New" w:cs="Courier New"/>
-                <w:sz w:val="18"/>
-                <w:szCs w:val="18"/>
-              </w:rPr>
-              <w:t>(</w:t>
-            </w:r>
-            <w:r>
-              <w:rPr>
-                <w:rFonts w:ascii="Courier New" w:hAnsi="Courier New" w:cs="Courier New"/>
-                <w:sz w:val="18"/>
-                <w:szCs w:val="18"/>
-                <w:highlight w:val="yellow"/>
-              </w:rPr>
-              <w:t xml:space="preserve">not </w:t>
-            </w:r>
-            <w:proofErr w:type="spellStart"/>
-            <w:r>
-              <w:rPr>
-                <w:rFonts w:ascii="Courier New" w:hAnsi="Courier New" w:cs="Courier New"/>
-                <w:sz w:val="18"/>
-                <w:szCs w:val="18"/>
-                <w:highlight w:val="yellow"/>
-              </w:rPr>
-              <w:t>excecute</w:t>
-            </w:r>
-            <w:proofErr w:type="spellEnd"/>
-            <w:r>
-              <w:rPr>
-                <w:rFonts w:ascii="Courier New" w:hAnsi="Courier New" w:cs="Courier New"/>
-                <w:sz w:val="18"/>
-                <w:szCs w:val="18"/>
-                <w:highlight w:val="yellow"/>
-              </w:rPr>
-              <w:t xml:space="preserve"> after jump</w:t>
-            </w:r>
-            <w:r>
-              <w:rPr>
-                <w:rFonts w:ascii="Courier New" w:hAnsi="Courier New" w:cs="Courier New"/>
-                <w:sz w:val="18"/>
-                <w:szCs w:val="18"/>
-              </w:rPr>
-              <w:t>)</w:t>
-            </w:r>
-          </w:p>
-          <w:p>
-            <w:pPr>
-              <w:pStyle w:val="Body"/>
-              <w:keepNext/>
-              <w:spacing w:after="0"/>
-              <w:rPr>
-                <w:rFonts w:ascii="Courier New" w:hAnsi="Courier New" w:cs="Courier New"/>
-                <w:sz w:val="18"/>
-                <w:szCs w:val="18"/>
-              </w:rPr>
-            </w:pPr>
-            <w:r>
-              <w:rPr>
-                <w:rFonts w:ascii="Courier New" w:hAnsi="Courier New" w:cs="Courier New"/>
-                <w:sz w:val="18"/>
-                <w:szCs w:val="18"/>
-              </w:rPr>
-              <w:t>(0x20020001)</w:t>
-            </w:r>
-          </w:p>
-        </w:tc>
-        <w:tc>
-          <w:tcPr>
-            <w:tcW w:w="864" w:type="dxa"/>
-          </w:tcPr>
-          <w:p>
-            <w:pPr>
-              <w:pStyle w:val="Body"/>
-              <w:keepNext/>
-              <w:spacing w:after="0" w:line="480" w:lineRule="auto"/>
-              <w:jc w:val="center"/>
-              <w:rPr>
-                <w:sz w:val="18"/>
-                <w:szCs w:val="18"/>
-              </w:rPr>
-            </w:pPr>
-          </w:p>
-        </w:tc>
-        <w:tc>
-          <w:tcPr>
-            <w:tcW w:w="630" w:type="dxa"/>
-          </w:tcPr>
-          <w:p>
-            <w:pPr>
-              <w:pStyle w:val="Body"/>
-              <w:keepNext/>
-              <w:spacing w:after="0" w:line="480" w:lineRule="auto"/>
-              <w:jc w:val="center"/>
-              <w:rPr>
-                <w:sz w:val="18"/>
-                <w:szCs w:val="18"/>
-              </w:rPr>
-            </w:pPr>
-          </w:p>
-        </w:tc>
-        <w:tc>
-          <w:tcPr>
-            <w:tcW w:w="810" w:type="dxa"/>
-          </w:tcPr>
-          <w:p>
-            <w:pPr>
-              <w:pStyle w:val="Body"/>
-              <w:keepNext/>
-              <w:spacing w:after="0" w:line="480" w:lineRule="auto"/>
-              <w:jc w:val="center"/>
-              <w:rPr>
-                <w:sz w:val="18"/>
-                <w:szCs w:val="18"/>
-              </w:rPr>
-            </w:pPr>
-          </w:p>
-        </w:tc>
-        <w:tc>
-          <w:tcPr>
-            <w:tcW w:w="810" w:type="dxa"/>
-          </w:tcPr>
-          <w:p>
-            <w:pPr>
-              <w:pStyle w:val="Body"/>
-              <w:keepNext/>
-              <w:spacing w:after="0" w:line="480" w:lineRule="auto"/>
-              <w:jc w:val="center"/>
-              <w:rPr>
-                <w:sz w:val="18"/>
-                <w:szCs w:val="18"/>
-              </w:rPr>
-            </w:pPr>
-          </w:p>
-        </w:tc>
-        <w:tc>
-          <w:tcPr>
-            <w:tcW w:w="630" w:type="dxa"/>
-          </w:tcPr>
-          <w:p>
-            <w:pPr>
-              <w:pStyle w:val="Body"/>
-              <w:keepNext/>
-              <w:spacing w:after="0" w:line="480" w:lineRule="auto"/>
-              <w:jc w:val="center"/>
-              <w:rPr>
-                <w:sz w:val="18"/>
-                <w:szCs w:val="18"/>
-              </w:rPr>
-            </w:pPr>
-          </w:p>
-        </w:tc>
-        <w:tc>
-          <w:tcPr>
-            <w:tcW w:w="720" w:type="dxa"/>
-          </w:tcPr>
-          <w:p>
-            <w:pPr>
-              <w:pStyle w:val="Body"/>
-              <w:keepNext/>
-              <w:spacing w:after="0" w:line="480" w:lineRule="auto"/>
-              <w:jc w:val="center"/>
-              <w:rPr>
-                <w:sz w:val="18"/>
-                <w:szCs w:val="18"/>
-              </w:rPr>
-            </w:pPr>
-          </w:p>
-        </w:tc>
-        <w:tc>
-          <w:tcPr>
-            <w:tcW w:w="1152" w:type="dxa"/>
-          </w:tcPr>
-          <w:p>
-            <w:pPr>
-              <w:pStyle w:val="Body"/>
-              <w:keepNext/>
-              <w:spacing w:after="0" w:line="480" w:lineRule="auto"/>
-              <w:jc w:val="center"/>
-              <w:rPr>
-                <w:sz w:val="18"/>
-                <w:szCs w:val="18"/>
-              </w:rPr>
-            </w:pPr>
-          </w:p>
-        </w:tc>
-        <w:tc>
-          <w:tcPr>
-            <w:tcW w:w="1152" w:type="dxa"/>
-          </w:tcPr>
-          <w:p>
-            <w:pPr>
-              <w:pStyle w:val="Body"/>
-              <w:keepNext/>
-              <w:spacing w:after="0" w:line="480" w:lineRule="auto"/>
-              <w:jc w:val="center"/>
-              <w:rPr>
-                <w:sz w:val="18"/>
-                <w:szCs w:val="18"/>
-              </w:rPr>
-            </w:pPr>
-          </w:p>
-        </w:tc>
-        <w:tc>
-          <w:tcPr>
-            <w:tcW w:w="720" w:type="dxa"/>
-          </w:tcPr>
-          <w:p>
-            <w:pPr>
-              <w:pStyle w:val="Body"/>
-              <w:keepNext/>
-              <w:spacing w:after="0" w:line="480" w:lineRule="auto"/>
-              <w:jc w:val="center"/>
-              <w:rPr>
-                <w:sz w:val="18"/>
-                <w:szCs w:val="18"/>
-              </w:rPr>
-            </w:pPr>
-          </w:p>
-        </w:tc>
-      </w:tr>
-      <w:tr>
-        <w:trPr>
-          <w:trHeight w:val="432"/>
-        </w:trPr>
-        <w:tc>
-          <w:tcPr>
-            <w:tcW w:w="738" w:type="dxa"/>
-          </w:tcPr>
-          <w:p>
-            <w:pPr>
-              <w:pStyle w:val="Body"/>
-              <w:keepNext/>
-              <w:spacing w:after="0" w:line="480" w:lineRule="auto"/>
-              <w:rPr>
-                <w:sz w:val="18"/>
-                <w:szCs w:val="18"/>
-              </w:rPr>
-            </w:pPr>
-            <w:r>
-              <w:rPr>
-                <w:sz w:val="18"/>
-                <w:szCs w:val="18"/>
-              </w:rPr>
-              <w:t>1</w:t>
-            </w:r>
-            <w:r>
-              <w:rPr>
-                <w:sz w:val="18"/>
-                <w:szCs w:val="18"/>
-              </w:rPr>
-              <w:t>6</w:t>
-            </w:r>
-          </w:p>
-        </w:tc>
-        <w:tc>
-          <w:tcPr>
-            <w:tcW w:w="720" w:type="dxa"/>
-          </w:tcPr>
-          <w:p>
-            <w:pPr>
-              <w:pStyle w:val="Body"/>
-              <w:keepNext/>
-              <w:spacing w:after="0" w:line="480" w:lineRule="auto"/>
-              <w:jc w:val="center"/>
-              <w:rPr>
-                <w:sz w:val="18"/>
-                <w:szCs w:val="18"/>
-              </w:rPr>
-            </w:pPr>
-            <w:r>
-              <w:rPr>
-                <w:sz w:val="18"/>
-                <w:szCs w:val="18"/>
-              </w:rPr>
-              <w:t>0</w:t>
-            </w:r>
-          </w:p>
-        </w:tc>
-        <w:tc>
-          <w:tcPr>
-            <w:tcW w:w="540" w:type="dxa"/>
-          </w:tcPr>
-          <w:p>
-            <w:pPr>
-              <w:pStyle w:val="Body"/>
-              <w:keepNext/>
-              <w:spacing w:after="0" w:line="480" w:lineRule="auto"/>
-              <w:jc w:val="center"/>
-              <w:rPr>
-                <w:sz w:val="18"/>
-                <w:szCs w:val="18"/>
-              </w:rPr>
-            </w:pPr>
-            <w:r>
-              <w:rPr>
-                <w:sz w:val="18"/>
-                <w:szCs w:val="18"/>
-              </w:rPr>
-              <w:t>44</w:t>
-            </w:r>
-          </w:p>
-        </w:tc>
-        <w:tc>
-          <w:tcPr>
-            <w:tcW w:w="1728" w:type="dxa"/>
-          </w:tcPr>
-          <w:p>
-            <w:pPr>
-              <w:pStyle w:val="Body"/>
-              <w:keepNext/>
-              <w:spacing w:after="0"/>
-              <w:rPr>
-                <w:rFonts w:ascii="Courier New" w:hAnsi="Courier New" w:cs="Courier New"/>
-                <w:sz w:val="18"/>
-                <w:szCs w:val="18"/>
-              </w:rPr>
-            </w:pPr>
-            <w:proofErr w:type="spellStart"/>
-            <w:r>
-              <w:rPr>
-                <w:rFonts w:ascii="Courier New" w:hAnsi="Courier New" w:cs="Courier New"/>
-                <w:sz w:val="18"/>
-                <w:szCs w:val="18"/>
-              </w:rPr>
-              <w:t>Sw</w:t>
-            </w:r>
-            <w:proofErr w:type="spellEnd"/>
-            <w:r>
-              <w:rPr>
-                <w:rFonts w:ascii="Courier New" w:hAnsi="Courier New" w:cs="Courier New"/>
-                <w:sz w:val="18"/>
-                <w:szCs w:val="18"/>
-              </w:rPr>
-              <w:t xml:space="preserve"> $2, 84($0)</w:t>
-            </w:r>
-          </w:p>
-          <w:p>
-            <w:pPr>
-              <w:pStyle w:val="Body"/>
-              <w:keepNext/>
-              <w:spacing w:after="0"/>
-              <w:rPr>
-                <w:rFonts w:ascii="Courier New" w:hAnsi="Courier New" w:cs="Courier New"/>
-                <w:sz w:val="18"/>
-                <w:szCs w:val="18"/>
-              </w:rPr>
-            </w:pPr>
-            <w:r>
-              <w:rPr>
-                <w:rFonts w:ascii="Courier New" w:hAnsi="Courier New" w:cs="Courier New"/>
-                <w:sz w:val="18"/>
-                <w:szCs w:val="18"/>
-              </w:rPr>
-              <w:t>(0xac020054)</w:t>
-            </w:r>
-          </w:p>
-        </w:tc>
-        <w:tc>
-          <w:tcPr>
-            <w:tcW w:w="864" w:type="dxa"/>
-          </w:tcPr>
-          <w:p>
-            <w:pPr>
-              <w:pStyle w:val="Body"/>
-              <w:keepNext/>
-              <w:spacing w:after="0" w:line="480" w:lineRule="auto"/>
-              <w:jc w:val="center"/>
-              <w:rPr>
-                <w:sz w:val="18"/>
-                <w:szCs w:val="18"/>
-              </w:rPr>
-            </w:pPr>
-            <w:r>
-              <w:rPr>
-                <w:sz w:val="18"/>
-                <w:szCs w:val="18"/>
-              </w:rPr>
-              <w:t>0</w:t>
-            </w:r>
-          </w:p>
-        </w:tc>
-        <w:tc>
-          <w:tcPr>
-            <w:tcW w:w="630" w:type="dxa"/>
-          </w:tcPr>
-          <w:p>
-            <w:pPr>
-              <w:pStyle w:val="Body"/>
-              <w:keepNext/>
-              <w:spacing w:after="0" w:line="480" w:lineRule="auto"/>
-              <w:jc w:val="center"/>
-              <w:rPr>
-                <w:sz w:val="18"/>
-                <w:szCs w:val="18"/>
-              </w:rPr>
-            </w:pPr>
-            <w:r>
-              <w:rPr>
-                <w:sz w:val="18"/>
-                <w:szCs w:val="18"/>
-              </w:rPr>
-              <w:t>0</w:t>
-            </w:r>
-          </w:p>
-        </w:tc>
-        <w:tc>
-          <w:tcPr>
-            <w:tcW w:w="810" w:type="dxa"/>
-          </w:tcPr>
-          <w:p>
-            <w:pPr>
-              <w:pStyle w:val="Body"/>
-              <w:keepNext/>
-              <w:spacing w:after="0" w:line="480" w:lineRule="auto"/>
-              <w:jc w:val="center"/>
-              <w:rPr>
-                <w:sz w:val="18"/>
-                <w:szCs w:val="18"/>
-              </w:rPr>
-            </w:pPr>
-            <w:r>
-              <w:rPr>
-                <w:sz w:val="18"/>
-                <w:szCs w:val="18"/>
-              </w:rPr>
-              <w:t>84</w:t>
-            </w:r>
-          </w:p>
-        </w:tc>
-        <w:tc>
-          <w:tcPr>
-            <w:tcW w:w="810" w:type="dxa"/>
-          </w:tcPr>
-          <w:p>
-            <w:pPr>
-              <w:pStyle w:val="Body"/>
-              <w:keepNext/>
-              <w:spacing w:after="0" w:line="480" w:lineRule="auto"/>
-              <w:jc w:val="center"/>
-              <w:rPr>
-                <w:sz w:val="18"/>
-                <w:szCs w:val="18"/>
-              </w:rPr>
-            </w:pPr>
-            <w:r>
-              <w:rPr>
-                <w:sz w:val="18"/>
-                <w:szCs w:val="18"/>
-              </w:rPr>
-              <w:t>84</w:t>
-            </w:r>
-          </w:p>
-        </w:tc>
-        <w:tc>
-          <w:tcPr>
-            <w:tcW w:w="630" w:type="dxa"/>
-          </w:tcPr>
-          <w:p>
-            <w:pPr>
-              <w:pStyle w:val="Body"/>
-              <w:keepNext/>
-              <w:spacing w:after="0" w:line="480" w:lineRule="auto"/>
-              <w:jc w:val="center"/>
-              <w:rPr>
-                <w:sz w:val="18"/>
-                <w:szCs w:val="18"/>
-              </w:rPr>
-            </w:pPr>
-            <w:r>
-              <w:rPr>
-                <w:sz w:val="18"/>
-                <w:szCs w:val="18"/>
-              </w:rPr>
-              <w:t>0</w:t>
-            </w:r>
-          </w:p>
-        </w:tc>
-        <w:tc>
-          <w:tcPr>
-            <w:tcW w:w="720" w:type="dxa"/>
-          </w:tcPr>
-          <w:p>
-            <w:pPr>
-              <w:pStyle w:val="Body"/>
-              <w:keepNext/>
-              <w:spacing w:after="0" w:line="480" w:lineRule="auto"/>
-              <w:jc w:val="center"/>
-              <w:rPr>
-                <w:sz w:val="18"/>
-                <w:szCs w:val="18"/>
-              </w:rPr>
-            </w:pPr>
-            <w:r>
-              <w:rPr>
-                <w:sz w:val="18"/>
-                <w:szCs w:val="18"/>
-              </w:rPr>
-              <w:t>0</w:t>
-            </w:r>
-          </w:p>
-        </w:tc>
-        <w:tc>
-          <w:tcPr>
-            <w:tcW w:w="1152" w:type="dxa"/>
-          </w:tcPr>
-          <w:p>
-            <w:pPr>
-              <w:pStyle w:val="Body"/>
-              <w:keepNext/>
-              <w:spacing w:after="0" w:line="480" w:lineRule="auto"/>
-              <w:jc w:val="center"/>
-              <w:rPr>
-                <w:sz w:val="18"/>
-                <w:szCs w:val="18"/>
-              </w:rPr>
-            </w:pPr>
-            <w:r>
-              <w:rPr>
-                <w:sz w:val="18"/>
-                <w:szCs w:val="18"/>
-              </w:rPr>
-              <w:t>80</w:t>
+              <w:t>-33023</w:t>
             </w:r>
           </w:p>
         </w:tc>
@@ -6948,7 +6234,7 @@
         <w:pStyle w:val="Caption"/>
         <w:jc w:val="center"/>
       </w:pPr>
-      <w:bookmarkStart w:id="1" w:name="_Ref352755169"/>
+      <w:bookmarkStart w:id="0" w:name="_Ref352755169"/>
     </w:p>
     <w:p>
       <w:pPr>
@@ -7009,31 +6295,211 @@
         <w:pStyle w:val="Caption"/>
         <w:jc w:val="center"/>
       </w:pPr>
+    </w:p>
+    <w:p>
+      <w:pPr>
+        <w:pStyle w:val="Caption"/>
+        <w:jc w:val="center"/>
+      </w:pPr>
+    </w:p>
+    <w:p>
+      <w:pPr>
+        <w:pStyle w:val="Caption"/>
+        <w:jc w:val="center"/>
+      </w:pPr>
+    </w:p>
+    <w:p>
+      <w:pPr>
+        <w:pStyle w:val="Caption"/>
+        <w:jc w:val="center"/>
+      </w:pPr>
+    </w:p>
+    <w:p>
+      <w:pPr>
+        <w:pStyle w:val="Caption"/>
+        <w:jc w:val="center"/>
+      </w:pPr>
+    </w:p>
+    <w:p>
+      <w:pPr>
+        <w:pStyle w:val="Caption"/>
+        <w:jc w:val="center"/>
+      </w:pPr>
+    </w:p>
+    <w:p>
+      <w:pPr>
+        <w:pStyle w:val="Caption"/>
+        <w:jc w:val="center"/>
+      </w:pPr>
+    </w:p>
+    <w:p>
+      <w:pPr>
+        <w:pStyle w:val="Caption"/>
+        <w:jc w:val="center"/>
+      </w:pPr>
+    </w:p>
+    <w:p>
+      <w:pPr>
+        <w:pStyle w:val="Caption"/>
+        <w:jc w:val="center"/>
+      </w:pPr>
+    </w:p>
+    <w:p>
+      <w:pPr>
+        <w:pStyle w:val="Caption"/>
+        <w:jc w:val="center"/>
+      </w:pPr>
+    </w:p>
+    <w:p>
+      <w:pPr>
+        <w:pStyle w:val="Caption"/>
+        <w:jc w:val="center"/>
+      </w:pPr>
+    </w:p>
+    <w:p>
+      <w:pPr>
+        <w:pStyle w:val="Caption"/>
+        <w:jc w:val="center"/>
+      </w:pPr>
+    </w:p>
+    <w:p>
+      <w:pPr>
+        <w:pStyle w:val="Caption"/>
+        <w:jc w:val="center"/>
+      </w:pPr>
+    </w:p>
+    <w:p>
+      <w:pPr>
+        <w:pStyle w:val="Caption"/>
+        <w:jc w:val="center"/>
+      </w:pPr>
+    </w:p>
+    <w:p>
+      <w:pPr>
+        <w:pStyle w:val="Caption"/>
+        <w:jc w:val="center"/>
+      </w:pPr>
+    </w:p>
+    <w:p>
+      <w:pPr>
+        <w:pStyle w:val="Caption"/>
+        <w:jc w:val="center"/>
+      </w:pPr>
+    </w:p>
+    <w:p>
+      <w:pPr>
+        <w:pStyle w:val="Caption"/>
+        <w:jc w:val="center"/>
+      </w:pPr>
+    </w:p>
+    <w:p>
+      <w:pPr>
+        <w:pStyle w:val="Caption"/>
+        <w:jc w:val="center"/>
+      </w:pPr>
+    </w:p>
+    <w:p>
+      <w:pPr>
+        <w:pStyle w:val="Caption"/>
+        <w:jc w:val="center"/>
+      </w:pPr>
+    </w:p>
+    <w:p>
+      <w:pPr>
+        <w:pStyle w:val="Caption"/>
+        <w:jc w:val="center"/>
+      </w:pPr>
+    </w:p>
+    <w:p>
+      <w:pPr>
+        <w:pStyle w:val="Caption"/>
+        <w:jc w:val="center"/>
+      </w:pPr>
+    </w:p>
+    <w:p>
+      <w:pPr>
+        <w:pStyle w:val="Caption"/>
+        <w:jc w:val="center"/>
+      </w:pPr>
+    </w:p>
+    <w:p>
+      <w:pPr>
+        <w:pStyle w:val="Caption"/>
+        <w:jc w:val="center"/>
+      </w:pPr>
+    </w:p>
+    <w:p>
+      <w:pPr>
+        <w:pStyle w:val="Caption"/>
+        <w:jc w:val="center"/>
+      </w:pPr>
+    </w:p>
+    <w:p>
+      <w:pPr>
+        <w:pStyle w:val="Caption"/>
+        <w:jc w:val="center"/>
+      </w:pPr>
+    </w:p>
+    <w:p>
+      <w:pPr>
+        <w:pStyle w:val="Caption"/>
+        <w:jc w:val="center"/>
+      </w:pPr>
+    </w:p>
+    <w:p>
+      <w:pPr>
+        <w:pStyle w:val="Caption"/>
+        <w:jc w:val="center"/>
+      </w:pPr>
+    </w:p>
+    <w:p>
+      <w:pPr>
+        <w:pStyle w:val="Caption"/>
+        <w:jc w:val="center"/>
+      </w:pPr>
+    </w:p>
+    <w:p>
+      <w:pPr>
+        <w:pStyle w:val="Caption"/>
+        <w:jc w:val="center"/>
+      </w:pPr>
+    </w:p>
+    <w:p>
+      <w:pPr>
+        <w:pStyle w:val="Caption"/>
+        <w:jc w:val="center"/>
+      </w:pPr>
+    </w:p>
+    <w:p>
+      <w:pPr>
+        <w:pStyle w:val="Caption"/>
+        <w:jc w:val="center"/>
+      </w:pPr>
+    </w:p>
+    <w:p>
+      <w:pPr>
+        <w:pStyle w:val="Caption"/>
+        <w:jc w:val="center"/>
+      </w:pPr>
+    </w:p>
+    <w:p>
+      <w:pPr>
+        <w:pStyle w:val="Caption"/>
+        <w:jc w:val="center"/>
+      </w:pPr>
       <w:r>
+        <w:lastRenderedPageBreak/>
         <w:t xml:space="preserve">Table </w:t>
       </w:r>
-      <w:r>
-        <w:fldChar w:fldCharType="begin"/>
-      </w:r>
-      <w:r>
-        <w:instrText xml:space="preserve"> SEQ Table \* ARABIC </w:instrText>
-      </w:r>
-      <w:r>
-        <w:fldChar w:fldCharType="separate"/>
-      </w:r>
-      <w:r>
-        <w:rPr>
-          <w:noProof/>
-        </w:rPr>
-        <w:t>1</w:t>
-      </w:r>
-      <w:r>
-        <w:rPr>
-          <w:noProof/>
-        </w:rPr>
-        <w:fldChar w:fldCharType="end"/>
-      </w:r>
-      <w:bookmarkEnd w:id="1"/>
+      <w:fldSimple w:instr=" SEQ Table \* ARABIC ">
+        <w:r>
+          <w:rPr>
+            <w:noProof/>
+          </w:rPr>
+          <w:t>1</w:t>
+        </w:r>
+      </w:fldSimple>
+      <w:bookmarkEnd w:id="0"/>
       <w:r>
         <w:t xml:space="preserve">. </w:t>
       </w:r>
@@ -7053,7 +6519,10 @@
         <w:t>First sixteen cycles of executing mipstest.asm</w:t>
       </w:r>
     </w:p>
-    <w:p/>
+    <w:p>
+      <w:bookmarkStart w:id="1" w:name="_GoBack"/>
+      <w:bookmarkEnd w:id="1"/>
+    </w:p>
     <w:p>
       <w:pPr>
         <w:jc w:val="left"/>
@@ -8834,7 +8303,7 @@
 </file>
 
 <file path=word/endnotes.xml><?xml version="1.0" encoding="utf-8"?>
-<w:endnotes xmlns:wpc="http://schemas.microsoft.com/office/word/2010/wordprocessingCanvas" xmlns:cx="http://schemas.microsoft.com/office/drawing/2014/chartex" xmlns:cx1="http://schemas.microsoft.com/office/drawing/2015/9/8/chartex" xmlns:cx2="http://schemas.microsoft.com/office/drawing/2015/10/21/chartex" xmlns:cx3="http://schemas.microsoft.com/office/drawing/2016/5/9/chartex" xmlns:cx4="http://schemas.microsoft.com/office/drawing/2016/5/10/chartex" xmlns:cx5="http://schemas.microsoft.com/office/drawing/2016/5/11/chartex" xmlns:cx6="http://schemas.microsoft.com/office/drawing/2016/5/12/chartex" xmlns:cx7="http://schemas.microsoft.com/office/drawing/2016/5/13/chartex" xmlns:cx8="http://schemas.microsoft.com/office/drawing/2016/5/14/chartex" xmlns:mc="http://schemas.openxmlformats.org/markup-compatibility/2006" xmlns:o="urn:schemas-microsoft-com:office:office" xmlns:r="http://schemas.openxmlformats.org/officeDocument/2006/relationships" xmlns:m="http://schemas.openxmlformats.org/officeDocument/2006/math" xmlns:v="urn:schemas-microsoft-com:vml" xmlns:wp14="http://schemas.microsoft.com/office/word/2010/wordprocessingDrawing" xmlns:wp="http://schemas.openxmlformats.org/drawingml/2006/wordprocessingDrawing" xmlns:w10="urn:schemas-microsoft-com:office:word" xmlns:w="http://schemas.openxmlformats.org/wordprocessingml/2006/main" xmlns:w14="http://schemas.microsoft.com/office/word/2010/wordml" xmlns:w15="http://schemas.microsoft.com/office/word/2012/wordml" xmlns:w16se="http://schemas.microsoft.com/office/word/2015/wordml/symex" xmlns:wpg="http://schemas.microsoft.com/office/word/2010/wordprocessingGroup" xmlns:wpi="http://schemas.microsoft.com/office/word/2010/wordprocessingInk" xmlns:wne="http://schemas.microsoft.com/office/word/2006/wordml" xmlns:wps="http://schemas.microsoft.com/office/word/2010/wordprocessingShape" mc:Ignorable="w14 w15 w16se wp14">
+<w:endnotes xmlns:wpc="http://schemas.microsoft.com/office/word/2010/wordprocessingCanvas" xmlns:mc="http://schemas.openxmlformats.org/markup-compatibility/2006" xmlns:o="urn:schemas-microsoft-com:office:office" xmlns:r="http://schemas.openxmlformats.org/officeDocument/2006/relationships" xmlns:m="http://schemas.openxmlformats.org/officeDocument/2006/math" xmlns:v="urn:schemas-microsoft-com:vml" xmlns:wp14="http://schemas.microsoft.com/office/word/2010/wordprocessingDrawing" xmlns:wp="http://schemas.openxmlformats.org/drawingml/2006/wordprocessingDrawing" xmlns:w10="urn:schemas-microsoft-com:office:word" xmlns:w="http://schemas.openxmlformats.org/wordprocessingml/2006/main" xmlns:w14="http://schemas.microsoft.com/office/word/2010/wordml" xmlns:w15="http://schemas.microsoft.com/office/word/2012/wordml" xmlns:wpg="http://schemas.microsoft.com/office/word/2010/wordprocessingGroup" xmlns:wpi="http://schemas.microsoft.com/office/word/2010/wordprocessingInk" xmlns:wne="http://schemas.microsoft.com/office/word/2006/wordml" xmlns:wps="http://schemas.microsoft.com/office/word/2010/wordprocessingShape" mc:Ignorable="w14 w15 wp14">
   <w:endnote w:type="separator" w:id="-1">
     <w:p>
       <w:r>
@@ -8853,7 +8322,7 @@
 </file>
 
 <file path=word/footnotes.xml><?xml version="1.0" encoding="utf-8"?>
-<w:footnotes xmlns:wpc="http://schemas.microsoft.com/office/word/2010/wordprocessingCanvas" xmlns:cx="http://schemas.microsoft.com/office/drawing/2014/chartex" xmlns:cx1="http://schemas.microsoft.com/office/drawing/2015/9/8/chartex" xmlns:cx2="http://schemas.microsoft.com/office/drawing/2015/10/21/chartex" xmlns:cx3="http://schemas.microsoft.com/office/drawing/2016/5/9/chartex" xmlns:cx4="http://schemas.microsoft.com/office/drawing/2016/5/10/chartex" xmlns:cx5="http://schemas.microsoft.com/office/drawing/2016/5/11/chartex" xmlns:cx6="http://schemas.microsoft.com/office/drawing/2016/5/12/chartex" xmlns:cx7="http://schemas.microsoft.com/office/drawing/2016/5/13/chartex" xmlns:cx8="http://schemas.microsoft.com/office/drawing/2016/5/14/chartex" xmlns:mc="http://schemas.openxmlformats.org/markup-compatibility/2006" xmlns:o="urn:schemas-microsoft-com:office:office" xmlns:r="http://schemas.openxmlformats.org/officeDocument/2006/relationships" xmlns:m="http://schemas.openxmlformats.org/officeDocument/2006/math" xmlns:v="urn:schemas-microsoft-com:vml" xmlns:wp14="http://schemas.microsoft.com/office/word/2010/wordprocessingDrawing" xmlns:wp="http://schemas.openxmlformats.org/drawingml/2006/wordprocessingDrawing" xmlns:w10="urn:schemas-microsoft-com:office:word" xmlns:w="http://schemas.openxmlformats.org/wordprocessingml/2006/main" xmlns:w14="http://schemas.microsoft.com/office/word/2010/wordml" xmlns:w15="http://schemas.microsoft.com/office/word/2012/wordml" xmlns:w16se="http://schemas.microsoft.com/office/word/2015/wordml/symex" xmlns:wpg="http://schemas.microsoft.com/office/word/2010/wordprocessingGroup" xmlns:wpi="http://schemas.microsoft.com/office/word/2010/wordprocessingInk" xmlns:wne="http://schemas.microsoft.com/office/word/2006/wordml" xmlns:wps="http://schemas.microsoft.com/office/word/2010/wordprocessingShape" mc:Ignorable="w14 w15 w16se wp14">
+<w:footnotes xmlns:wpc="http://schemas.microsoft.com/office/word/2010/wordprocessingCanvas" xmlns:mc="http://schemas.openxmlformats.org/markup-compatibility/2006" xmlns:o="urn:schemas-microsoft-com:office:office" xmlns:r="http://schemas.openxmlformats.org/officeDocument/2006/relationships" xmlns:m="http://schemas.openxmlformats.org/officeDocument/2006/math" xmlns:v="urn:schemas-microsoft-com:vml" xmlns:wp14="http://schemas.microsoft.com/office/word/2010/wordprocessingDrawing" xmlns:wp="http://schemas.openxmlformats.org/drawingml/2006/wordprocessingDrawing" xmlns:w10="urn:schemas-microsoft-com:office:word" xmlns:w="http://schemas.openxmlformats.org/wordprocessingml/2006/main" xmlns:w14="http://schemas.microsoft.com/office/word/2010/wordml" xmlns:w15="http://schemas.microsoft.com/office/word/2012/wordml" xmlns:wpg="http://schemas.microsoft.com/office/word/2010/wordprocessingGroup" xmlns:wpi="http://schemas.microsoft.com/office/word/2010/wordprocessingInk" xmlns:wne="http://schemas.microsoft.com/office/word/2006/wordml" xmlns:wps="http://schemas.microsoft.com/office/word/2010/wordprocessingShape" mc:Ignorable="w14 w15 wp14">
   <w:footnote w:type="separator" w:id="-1">
     <w:p>
       <w:r>
@@ -8872,7 +8341,7 @@
 </file>
 
 <file path=word/header1.xml><?xml version="1.0" encoding="utf-8"?>
-<w:hdr xmlns:wpc="http://schemas.microsoft.com/office/word/2010/wordprocessingCanvas" xmlns:cx="http://schemas.microsoft.com/office/drawing/2014/chartex" xmlns:cx1="http://schemas.microsoft.com/office/drawing/2015/9/8/chartex" xmlns:cx2="http://schemas.microsoft.com/office/drawing/2015/10/21/chartex" xmlns:cx3="http://schemas.microsoft.com/office/drawing/2016/5/9/chartex" xmlns:cx4="http://schemas.microsoft.com/office/drawing/2016/5/10/chartex" xmlns:cx5="http://schemas.microsoft.com/office/drawing/2016/5/11/chartex" xmlns:cx6="http://schemas.microsoft.com/office/drawing/2016/5/12/chartex" xmlns:cx7="http://schemas.microsoft.com/office/drawing/2016/5/13/chartex" xmlns:cx8="http://schemas.microsoft.com/office/drawing/2016/5/14/chartex" xmlns:mc="http://schemas.openxmlformats.org/markup-compatibility/2006" xmlns:o="urn:schemas-microsoft-com:office:office" xmlns:r="http://schemas.openxmlformats.org/officeDocument/2006/relationships" xmlns:m="http://schemas.openxmlformats.org/officeDocument/2006/math" xmlns:v="urn:schemas-microsoft-com:vml" xmlns:wp14="http://schemas.microsoft.com/office/word/2010/wordprocessingDrawing" xmlns:wp="http://schemas.openxmlformats.org/drawingml/2006/wordprocessingDrawing" xmlns:w10="urn:schemas-microsoft-com:office:word" xmlns:w="http://schemas.openxmlformats.org/wordprocessingml/2006/main" xmlns:w14="http://schemas.microsoft.com/office/word/2010/wordml" xmlns:w15="http://schemas.microsoft.com/office/word/2012/wordml" xmlns:w16se="http://schemas.microsoft.com/office/word/2015/wordml/symex" xmlns:wpg="http://schemas.microsoft.com/office/word/2010/wordprocessingGroup" xmlns:wpi="http://schemas.microsoft.com/office/word/2010/wordprocessingInk" xmlns:wne="http://schemas.microsoft.com/office/word/2006/wordml" xmlns:wps="http://schemas.microsoft.com/office/word/2010/wordprocessingShape" mc:Ignorable="w14 w15 w16se wp14">
+<w:hdr xmlns:wpc="http://schemas.microsoft.com/office/word/2010/wordprocessingCanvas" xmlns:mc="http://schemas.openxmlformats.org/markup-compatibility/2006" xmlns:o="urn:schemas-microsoft-com:office:office" xmlns:r="http://schemas.openxmlformats.org/officeDocument/2006/relationships" xmlns:m="http://schemas.openxmlformats.org/officeDocument/2006/math" xmlns:v="urn:schemas-microsoft-com:vml" xmlns:wp14="http://schemas.microsoft.com/office/word/2010/wordprocessingDrawing" xmlns:wp="http://schemas.openxmlformats.org/drawingml/2006/wordprocessingDrawing" xmlns:w10="urn:schemas-microsoft-com:office:word" xmlns:w="http://schemas.openxmlformats.org/wordprocessingml/2006/main" xmlns:w14="http://schemas.microsoft.com/office/word/2010/wordml" xmlns:w15="http://schemas.microsoft.com/office/word/2012/wordml" xmlns:wpg="http://schemas.microsoft.com/office/word/2010/wordprocessingGroup" xmlns:wpi="http://schemas.microsoft.com/office/word/2010/wordprocessingInk" xmlns:wne="http://schemas.microsoft.com/office/word/2006/wordml" xmlns:wps="http://schemas.microsoft.com/office/word/2010/wordprocessingShape" mc:Ignorable="w14 w15 wp14">
   <w:p>
     <w:pPr>
       <w:pStyle w:val="Header"/>
@@ -8902,8 +8371,8 @@
 </file>
 
 <file path=word/numbering.xml><?xml version="1.0" encoding="utf-8"?>
-<w:numbering xmlns:wpc="http://schemas.microsoft.com/office/word/2010/wordprocessingCanvas" xmlns:cx="http://schemas.microsoft.com/office/drawing/2014/chartex" xmlns:cx1="http://schemas.microsoft.com/office/drawing/2015/9/8/chartex" xmlns:cx2="http://schemas.microsoft.com/office/drawing/2015/10/21/chartex" xmlns:cx3="http://schemas.microsoft.com/office/drawing/2016/5/9/chartex" xmlns:cx4="http://schemas.microsoft.com/office/drawing/2016/5/10/chartex" xmlns:cx5="http://schemas.microsoft.com/office/drawing/2016/5/11/chartex" xmlns:cx6="http://schemas.microsoft.com/office/drawing/2016/5/12/chartex" xmlns:cx7="http://schemas.microsoft.com/office/drawing/2016/5/13/chartex" xmlns:cx8="http://schemas.microsoft.com/office/drawing/2016/5/14/chartex" xmlns:mc="http://schemas.openxmlformats.org/markup-compatibility/2006" xmlns:o="urn:schemas-microsoft-com:office:office" xmlns:r="http://schemas.openxmlformats.org/officeDocument/2006/relationships" xmlns:m="http://schemas.openxmlformats.org/officeDocument/2006/math" xmlns:v="urn:schemas-microsoft-com:vml" xmlns:wp14="http://schemas.microsoft.com/office/word/2010/wordprocessingDrawing" xmlns:wp="http://schemas.openxmlformats.org/drawingml/2006/wordprocessingDrawing" xmlns:w10="urn:schemas-microsoft-com:office:word" xmlns:w="http://schemas.openxmlformats.org/wordprocessingml/2006/main" xmlns:w14="http://schemas.microsoft.com/office/word/2010/wordml" xmlns:w15="http://schemas.microsoft.com/office/word/2012/wordml" xmlns:w16se="http://schemas.microsoft.com/office/word/2015/wordml/symex" xmlns:wpg="http://schemas.microsoft.com/office/word/2010/wordprocessingGroup" xmlns:wpi="http://schemas.microsoft.com/office/word/2010/wordprocessingInk" xmlns:wne="http://schemas.microsoft.com/office/word/2006/wordml" xmlns:wps="http://schemas.microsoft.com/office/word/2010/wordprocessingShape" mc:Ignorable="w14 w15 w16se wp14">
-  <w:abstractNum w:abstractNumId="0" w15:restartNumberingAfterBreak="0">
+<w:numbering xmlns:wpc="http://schemas.microsoft.com/office/word/2010/wordprocessingCanvas" xmlns:mc="http://schemas.openxmlformats.org/markup-compatibility/2006" xmlns:o="urn:schemas-microsoft-com:office:office" xmlns:r="http://schemas.openxmlformats.org/officeDocument/2006/relationships" xmlns:m="http://schemas.openxmlformats.org/officeDocument/2006/math" xmlns:v="urn:schemas-microsoft-com:vml" xmlns:wp14="http://schemas.microsoft.com/office/word/2010/wordprocessingDrawing" xmlns:wp="http://schemas.openxmlformats.org/drawingml/2006/wordprocessingDrawing" xmlns:w10="urn:schemas-microsoft-com:office:word" xmlns:w="http://schemas.openxmlformats.org/wordprocessingml/2006/main" xmlns:w14="http://schemas.microsoft.com/office/word/2010/wordml" xmlns:w15="http://schemas.microsoft.com/office/word/2012/wordml" xmlns:wpg="http://schemas.microsoft.com/office/word/2010/wordprocessingGroup" xmlns:wpi="http://schemas.microsoft.com/office/word/2010/wordprocessingInk" xmlns:wne="http://schemas.microsoft.com/office/word/2006/wordml" xmlns:wps="http://schemas.microsoft.com/office/word/2010/wordprocessingShape" mc:Ignorable="w14 w15 wp14">
+  <w:abstractNum w:abstractNumId="0">
     <w:nsid w:val="02645722"/>
     <w:multiLevelType w:val="hybridMultilevel"/>
     <w:tmpl w:val="E2266E36"/>
@@ -9016,7 +8485,7 @@
       </w:rPr>
     </w:lvl>
   </w:abstractNum>
-  <w:abstractNum w:abstractNumId="1" w15:restartNumberingAfterBreak="0">
+  <w:abstractNum w:abstractNumId="1">
     <w:nsid w:val="04752011"/>
     <w:multiLevelType w:val="hybridMultilevel"/>
     <w:tmpl w:val="CDBC614C"/>
@@ -9102,7 +8571,7 @@
       </w:pPr>
     </w:lvl>
   </w:abstractNum>
-  <w:abstractNum w:abstractNumId="2" w15:restartNumberingAfterBreak="0">
+  <w:abstractNum w:abstractNumId="2">
     <w:nsid w:val="09D90338"/>
     <w:multiLevelType w:val="hybridMultilevel"/>
     <w:tmpl w:val="3D08A878"/>
@@ -9242,7 +8711,7 @@
       </w:rPr>
     </w:lvl>
   </w:abstractNum>
-  <w:abstractNum w:abstractNumId="3" w15:restartNumberingAfterBreak="0">
+  <w:abstractNum w:abstractNumId="3">
     <w:nsid w:val="0B2E2132"/>
     <w:multiLevelType w:val="hybridMultilevel"/>
     <w:tmpl w:val="DCD8CE4C"/>
@@ -9331,7 +8800,7 @@
       </w:pPr>
     </w:lvl>
   </w:abstractNum>
-  <w:abstractNum w:abstractNumId="4" w15:restartNumberingAfterBreak="0">
+  <w:abstractNum w:abstractNumId="4">
     <w:nsid w:val="0BF606E8"/>
     <w:multiLevelType w:val="hybridMultilevel"/>
     <w:tmpl w:val="480C8256"/>
@@ -9444,7 +8913,7 @@
       </w:rPr>
     </w:lvl>
   </w:abstractNum>
-  <w:abstractNum w:abstractNumId="5" w15:restartNumberingAfterBreak="0">
+  <w:abstractNum w:abstractNumId="5">
     <w:nsid w:val="0DE40A1D"/>
     <w:multiLevelType w:val="hybridMultilevel"/>
     <w:tmpl w:val="70B2BFBE"/>
@@ -9530,7 +8999,7 @@
       </w:pPr>
     </w:lvl>
   </w:abstractNum>
-  <w:abstractNum w:abstractNumId="6" w15:restartNumberingAfterBreak="0">
+  <w:abstractNum w:abstractNumId="6">
     <w:nsid w:val="0EEF092C"/>
     <w:multiLevelType w:val="hybridMultilevel"/>
     <w:tmpl w:val="F10CDC44"/>
@@ -9616,7 +9085,7 @@
       </w:pPr>
     </w:lvl>
   </w:abstractNum>
-  <w:abstractNum w:abstractNumId="7" w15:restartNumberingAfterBreak="0">
+  <w:abstractNum w:abstractNumId="7">
     <w:nsid w:val="168C38C9"/>
     <w:multiLevelType w:val="hybridMultilevel"/>
     <w:tmpl w:val="8D4AB172"/>
@@ -9729,7 +9198,7 @@
       </w:rPr>
     </w:lvl>
   </w:abstractNum>
-  <w:abstractNum w:abstractNumId="8" w15:restartNumberingAfterBreak="0">
+  <w:abstractNum w:abstractNumId="8">
     <w:nsid w:val="16A564A1"/>
     <w:multiLevelType w:val="hybridMultilevel"/>
     <w:tmpl w:val="DB505068"/>
@@ -9815,7 +9284,7 @@
       </w:pPr>
     </w:lvl>
   </w:abstractNum>
-  <w:abstractNum w:abstractNumId="9" w15:restartNumberingAfterBreak="0">
+  <w:abstractNum w:abstractNumId="9">
     <w:nsid w:val="1758326C"/>
     <w:multiLevelType w:val="hybridMultilevel"/>
     <w:tmpl w:val="333A8CB8"/>
@@ -9901,7 +9370,7 @@
       </w:pPr>
     </w:lvl>
   </w:abstractNum>
-  <w:abstractNum w:abstractNumId="10" w15:restartNumberingAfterBreak="0">
+  <w:abstractNum w:abstractNumId="10">
     <w:nsid w:val="18522645"/>
     <w:multiLevelType w:val="hybridMultilevel"/>
     <w:tmpl w:val="C880710E"/>
@@ -9987,7 +9456,7 @@
       </w:pPr>
     </w:lvl>
   </w:abstractNum>
-  <w:abstractNum w:abstractNumId="11" w15:restartNumberingAfterBreak="0">
+  <w:abstractNum w:abstractNumId="11">
     <w:nsid w:val="189658DD"/>
     <w:multiLevelType w:val="hybridMultilevel"/>
     <w:tmpl w:val="A9EA11D0"/>
@@ -10073,7 +9542,7 @@
       </w:pPr>
     </w:lvl>
   </w:abstractNum>
-  <w:abstractNum w:abstractNumId="12" w15:restartNumberingAfterBreak="0">
+  <w:abstractNum w:abstractNumId="12">
     <w:nsid w:val="1A607A71"/>
     <w:multiLevelType w:val="hybridMultilevel"/>
     <w:tmpl w:val="2828016C"/>
@@ -10162,7 +9631,7 @@
       </w:pPr>
     </w:lvl>
   </w:abstractNum>
-  <w:abstractNum w:abstractNumId="13" w15:restartNumberingAfterBreak="0">
+  <w:abstractNum w:abstractNumId="13">
     <w:nsid w:val="1DD64FE9"/>
     <w:multiLevelType w:val="hybridMultilevel"/>
     <w:tmpl w:val="DB505068"/>
@@ -10248,7 +9717,7 @@
       </w:pPr>
     </w:lvl>
   </w:abstractNum>
-  <w:abstractNum w:abstractNumId="14" w15:restartNumberingAfterBreak="0">
+  <w:abstractNum w:abstractNumId="14">
     <w:nsid w:val="1E33445B"/>
     <w:multiLevelType w:val="hybridMultilevel"/>
     <w:tmpl w:val="E2BA7B48"/>
@@ -10334,7 +9803,7 @@
       </w:pPr>
     </w:lvl>
   </w:abstractNum>
-  <w:abstractNum w:abstractNumId="15" w15:restartNumberingAfterBreak="0">
+  <w:abstractNum w:abstractNumId="15">
     <w:nsid w:val="2220534F"/>
     <w:multiLevelType w:val="hybridMultilevel"/>
     <w:tmpl w:val="89C0FAC2"/>
@@ -10420,7 +9889,7 @@
       </w:pPr>
     </w:lvl>
   </w:abstractNum>
-  <w:abstractNum w:abstractNumId="16" w15:restartNumberingAfterBreak="0">
+  <w:abstractNum w:abstractNumId="16">
     <w:nsid w:val="27714615"/>
     <w:multiLevelType w:val="hybridMultilevel"/>
     <w:tmpl w:val="6166E4F6"/>
@@ -10506,7 +9975,7 @@
       </w:pPr>
     </w:lvl>
   </w:abstractNum>
-  <w:abstractNum w:abstractNumId="17" w15:restartNumberingAfterBreak="0">
+  <w:abstractNum w:abstractNumId="17">
     <w:nsid w:val="29FD05FE"/>
     <w:multiLevelType w:val="hybridMultilevel"/>
     <w:tmpl w:val="946A5294"/>
@@ -10622,7 +10091,7 @@
       </w:pPr>
     </w:lvl>
   </w:abstractNum>
-  <w:abstractNum w:abstractNumId="18" w15:restartNumberingAfterBreak="0">
+  <w:abstractNum w:abstractNumId="18">
     <w:nsid w:val="2F4B7AEF"/>
     <w:multiLevelType w:val="hybridMultilevel"/>
     <w:tmpl w:val="10DE957A"/>
@@ -10735,7 +10204,7 @@
       </w:rPr>
     </w:lvl>
   </w:abstractNum>
-  <w:abstractNum w:abstractNumId="19" w15:restartNumberingAfterBreak="0">
+  <w:abstractNum w:abstractNumId="19">
     <w:nsid w:val="34A13BA9"/>
     <w:multiLevelType w:val="hybridMultilevel"/>
     <w:tmpl w:val="EF66D7BC"/>
@@ -10821,7 +10290,7 @@
       </w:pPr>
     </w:lvl>
   </w:abstractNum>
-  <w:abstractNum w:abstractNumId="20" w15:restartNumberingAfterBreak="0">
+  <w:abstractNum w:abstractNumId="20">
     <w:nsid w:val="369B1A5D"/>
     <w:multiLevelType w:val="hybridMultilevel"/>
     <w:tmpl w:val="DB505068"/>
@@ -10907,7 +10376,7 @@
       </w:pPr>
     </w:lvl>
   </w:abstractNum>
-  <w:abstractNum w:abstractNumId="21" w15:restartNumberingAfterBreak="0">
+  <w:abstractNum w:abstractNumId="21">
     <w:nsid w:val="3E335B40"/>
     <w:multiLevelType w:val="hybridMultilevel"/>
     <w:tmpl w:val="DFC4EA62"/>
@@ -10993,7 +10462,7 @@
       </w:pPr>
     </w:lvl>
   </w:abstractNum>
-  <w:abstractNum w:abstractNumId="22" w15:restartNumberingAfterBreak="0">
+  <w:abstractNum w:abstractNumId="22">
     <w:nsid w:val="40054AE6"/>
     <w:multiLevelType w:val="hybridMultilevel"/>
     <w:tmpl w:val="285A5F8C"/>
@@ -11079,7 +10548,7 @@
       </w:pPr>
     </w:lvl>
   </w:abstractNum>
-  <w:abstractNum w:abstractNumId="23" w15:restartNumberingAfterBreak="0">
+  <w:abstractNum w:abstractNumId="23">
     <w:nsid w:val="408D25FA"/>
     <w:multiLevelType w:val="hybridMultilevel"/>
     <w:tmpl w:val="5748FF2E"/>
@@ -11165,7 +10634,7 @@
       </w:pPr>
     </w:lvl>
   </w:abstractNum>
-  <w:abstractNum w:abstractNumId="24" w15:restartNumberingAfterBreak="0">
+  <w:abstractNum w:abstractNumId="24">
     <w:nsid w:val="433D3120"/>
     <w:multiLevelType w:val="hybridMultilevel"/>
     <w:tmpl w:val="BAA4BC10"/>
@@ -11305,7 +10774,7 @@
       </w:rPr>
     </w:lvl>
   </w:abstractNum>
-  <w:abstractNum w:abstractNumId="25" w15:restartNumberingAfterBreak="0">
+  <w:abstractNum w:abstractNumId="25">
     <w:nsid w:val="4C1053BB"/>
     <w:multiLevelType w:val="hybridMultilevel"/>
     <w:tmpl w:val="C52A6F42"/>
@@ -11418,7 +10887,7 @@
       </w:rPr>
     </w:lvl>
   </w:abstractNum>
-  <w:abstractNum w:abstractNumId="26" w15:restartNumberingAfterBreak="0">
+  <w:abstractNum w:abstractNumId="26">
     <w:nsid w:val="4F7759F8"/>
     <w:multiLevelType w:val="hybridMultilevel"/>
     <w:tmpl w:val="9680534C"/>
@@ -11504,7 +10973,7 @@
       </w:pPr>
     </w:lvl>
   </w:abstractNum>
-  <w:abstractNum w:abstractNumId="27" w15:restartNumberingAfterBreak="0">
+  <w:abstractNum w:abstractNumId="27">
     <w:nsid w:val="507A13B6"/>
     <w:multiLevelType w:val="hybridMultilevel"/>
     <w:tmpl w:val="C5CE075A"/>
@@ -11590,7 +11059,7 @@
       </w:pPr>
     </w:lvl>
   </w:abstractNum>
-  <w:abstractNum w:abstractNumId="28" w15:restartNumberingAfterBreak="0">
+  <w:abstractNum w:abstractNumId="28">
     <w:nsid w:val="50CD0689"/>
     <w:multiLevelType w:val="hybridMultilevel"/>
     <w:tmpl w:val="D9A88EF2"/>
@@ -11703,7 +11172,7 @@
       </w:rPr>
     </w:lvl>
   </w:abstractNum>
-  <w:abstractNum w:abstractNumId="29" w15:restartNumberingAfterBreak="0">
+  <w:abstractNum w:abstractNumId="29">
     <w:nsid w:val="57064BA4"/>
     <w:multiLevelType w:val="hybridMultilevel"/>
     <w:tmpl w:val="47F8826E"/>
@@ -11843,7 +11312,7 @@
       </w:rPr>
     </w:lvl>
   </w:abstractNum>
-  <w:abstractNum w:abstractNumId="30" w15:restartNumberingAfterBreak="0">
+  <w:abstractNum w:abstractNumId="30">
     <w:nsid w:val="5A9F595F"/>
     <w:multiLevelType w:val="hybridMultilevel"/>
     <w:tmpl w:val="A0AC5B46"/>
@@ -11956,7 +11425,7 @@
       </w:rPr>
     </w:lvl>
   </w:abstractNum>
-  <w:abstractNum w:abstractNumId="31" w15:restartNumberingAfterBreak="0">
+  <w:abstractNum w:abstractNumId="31">
     <w:nsid w:val="5CF44B2E"/>
     <w:multiLevelType w:val="hybridMultilevel"/>
     <w:tmpl w:val="DAE0797A"/>
@@ -12042,7 +11511,7 @@
       </w:pPr>
     </w:lvl>
   </w:abstractNum>
-  <w:abstractNum w:abstractNumId="32" w15:restartNumberingAfterBreak="0">
+  <w:abstractNum w:abstractNumId="32">
     <w:nsid w:val="5D497F50"/>
     <w:multiLevelType w:val="hybridMultilevel"/>
     <w:tmpl w:val="C3F412A0"/>
@@ -12128,7 +11597,7 @@
       </w:pPr>
     </w:lvl>
   </w:abstractNum>
-  <w:abstractNum w:abstractNumId="33" w15:restartNumberingAfterBreak="0">
+  <w:abstractNum w:abstractNumId="33">
     <w:nsid w:val="5E047CD8"/>
     <w:multiLevelType w:val="hybridMultilevel"/>
     <w:tmpl w:val="B9020AAE"/>
@@ -12217,7 +11686,7 @@
       </w:pPr>
     </w:lvl>
   </w:abstractNum>
-  <w:abstractNum w:abstractNumId="34" w15:restartNumberingAfterBreak="0">
+  <w:abstractNum w:abstractNumId="34">
     <w:nsid w:val="5E9C4C03"/>
     <w:multiLevelType w:val="hybridMultilevel"/>
     <w:tmpl w:val="87AAF110"/>
@@ -12330,7 +11799,7 @@
       </w:rPr>
     </w:lvl>
   </w:abstractNum>
-  <w:abstractNum w:abstractNumId="35" w15:restartNumberingAfterBreak="0">
+  <w:abstractNum w:abstractNumId="35">
     <w:nsid w:val="6004566F"/>
     <w:multiLevelType w:val="hybridMultilevel"/>
     <w:tmpl w:val="3C7A62FE"/>
@@ -12416,7 +11885,7 @@
       </w:pPr>
     </w:lvl>
   </w:abstractNum>
-  <w:abstractNum w:abstractNumId="36" w15:restartNumberingAfterBreak="0">
+  <w:abstractNum w:abstractNumId="36">
     <w:nsid w:val="60CA6413"/>
     <w:multiLevelType w:val="hybridMultilevel"/>
     <w:tmpl w:val="02D64882"/>
@@ -12502,7 +11971,7 @@
       </w:pPr>
     </w:lvl>
   </w:abstractNum>
-  <w:abstractNum w:abstractNumId="37" w15:restartNumberingAfterBreak="0">
+  <w:abstractNum w:abstractNumId="37">
     <w:nsid w:val="612A42B1"/>
     <w:multiLevelType w:val="hybridMultilevel"/>
     <w:tmpl w:val="729406FC"/>
@@ -12615,7 +12084,7 @@
       </w:rPr>
     </w:lvl>
   </w:abstractNum>
-  <w:abstractNum w:abstractNumId="38" w15:restartNumberingAfterBreak="0">
+  <w:abstractNum w:abstractNumId="38">
     <w:nsid w:val="62E35858"/>
     <w:multiLevelType w:val="hybridMultilevel"/>
     <w:tmpl w:val="2348CB5C"/>
@@ -12704,7 +12173,7 @@
       </w:pPr>
     </w:lvl>
   </w:abstractNum>
-  <w:abstractNum w:abstractNumId="39" w15:restartNumberingAfterBreak="0">
+  <w:abstractNum w:abstractNumId="39">
     <w:nsid w:val="67E20FEE"/>
     <w:multiLevelType w:val="hybridMultilevel"/>
     <w:tmpl w:val="9B28DE92"/>
@@ -12790,7 +12259,7 @@
       </w:pPr>
     </w:lvl>
   </w:abstractNum>
-  <w:abstractNum w:abstractNumId="40" w15:restartNumberingAfterBreak="0">
+  <w:abstractNum w:abstractNumId="40">
     <w:nsid w:val="683F7367"/>
     <w:multiLevelType w:val="hybridMultilevel"/>
     <w:tmpl w:val="0AD0510E"/>
@@ -12876,7 +12345,7 @@
       </w:pPr>
     </w:lvl>
   </w:abstractNum>
-  <w:abstractNum w:abstractNumId="41" w15:restartNumberingAfterBreak="0">
+  <w:abstractNum w:abstractNumId="41">
     <w:nsid w:val="6F416460"/>
     <w:multiLevelType w:val="hybridMultilevel"/>
     <w:tmpl w:val="F10CDC44"/>
@@ -12962,7 +12431,7 @@
       </w:pPr>
     </w:lvl>
   </w:abstractNum>
-  <w:abstractNum w:abstractNumId="42" w15:restartNumberingAfterBreak="0">
+  <w:abstractNum w:abstractNumId="42">
     <w:nsid w:val="6FC64EF1"/>
     <w:multiLevelType w:val="hybridMultilevel"/>
     <w:tmpl w:val="58948A7A"/>
@@ -13048,7 +12517,7 @@
       </w:pPr>
     </w:lvl>
   </w:abstractNum>
-  <w:abstractNum w:abstractNumId="43" w15:restartNumberingAfterBreak="0">
+  <w:abstractNum w:abstractNumId="43">
     <w:nsid w:val="74133AF9"/>
     <w:multiLevelType w:val="hybridMultilevel"/>
     <w:tmpl w:val="6122CFF8"/>
@@ -13188,7 +12657,7 @@
       </w:rPr>
     </w:lvl>
   </w:abstractNum>
-  <w:abstractNum w:abstractNumId="44" w15:restartNumberingAfterBreak="0">
+  <w:abstractNum w:abstractNumId="44">
     <w:nsid w:val="74BF12C6"/>
     <w:multiLevelType w:val="hybridMultilevel"/>
     <w:tmpl w:val="3ECA2106"/>
@@ -13328,7 +12797,7 @@
       </w:rPr>
     </w:lvl>
   </w:abstractNum>
-  <w:abstractNum w:abstractNumId="45" w15:restartNumberingAfterBreak="0">
+  <w:abstractNum w:abstractNumId="45">
     <w:nsid w:val="792C583F"/>
     <w:multiLevelType w:val="singleLevel"/>
     <w:tmpl w:val="0409000F"/>
@@ -13345,7 +12814,7 @@
       </w:pPr>
     </w:lvl>
   </w:abstractNum>
-  <w:abstractNum w:abstractNumId="46" w15:restartNumberingAfterBreak="0">
+  <w:abstractNum w:abstractNumId="46">
     <w:nsid w:val="7BBB0360"/>
     <w:multiLevelType w:val="hybridMultilevel"/>
     <w:tmpl w:val="3AB457B6"/>
@@ -13485,7 +12954,7 @@
       </w:rPr>
     </w:lvl>
   </w:abstractNum>
-  <w:abstractNum w:abstractNumId="47" w15:restartNumberingAfterBreak="0">
+  <w:abstractNum w:abstractNumId="47">
     <w:nsid w:val="7DF33024"/>
     <w:multiLevelType w:val="hybridMultilevel"/>
     <w:tmpl w:val="22986E78"/>
@@ -13749,7 +13218,7 @@
 </file>
 
 <file path=word/styles.xml><?xml version="1.0" encoding="utf-8"?>
-<w:styles xmlns:mc="http://schemas.openxmlformats.org/markup-compatibility/2006" xmlns:r="http://schemas.openxmlformats.org/officeDocument/2006/relationships" xmlns:w="http://schemas.openxmlformats.org/wordprocessingml/2006/main" xmlns:w14="http://schemas.microsoft.com/office/word/2010/wordml" xmlns:w15="http://schemas.microsoft.com/office/word/2012/wordml" xmlns:w16se="http://schemas.microsoft.com/office/word/2015/wordml/symex" mc:Ignorable="w14 w15 w16se">
+<w:styles xmlns:mc="http://schemas.openxmlformats.org/markup-compatibility/2006" xmlns:r="http://schemas.openxmlformats.org/officeDocument/2006/relationships" xmlns:w="http://schemas.openxmlformats.org/wordprocessingml/2006/main" xmlns:w14="http://schemas.microsoft.com/office/word/2010/wordml" xmlns:w15="http://schemas.microsoft.com/office/word/2012/wordml" mc:Ignorable="w14 w15">
   <w:docDefaults>
     <w:rPrDefault>
       <w:rPr>
@@ -13761,7 +13230,7 @@
     </w:rPrDefault>
     <w:pPrDefault/>
   </w:docDefaults>
-  <w:latentStyles w:defLockedState="0" w:defUIPriority="0" w:defSemiHidden="0" w:defUnhideWhenUsed="0" w:defQFormat="0" w:count="374">
+  <w:latentStyles w:defLockedState="0" w:defUIPriority="0" w:defSemiHidden="0" w:defUnhideWhenUsed="0" w:defQFormat="0" w:count="371">
     <w:lsdException w:name="Normal" w:qFormat="1"/>
     <w:lsdException w:name="heading 1" w:uiPriority="9" w:qFormat="1"/>
     <w:lsdException w:name="heading 2" w:semiHidden="1" w:uiPriority="9" w:unhideWhenUsed="1" w:qFormat="1"/>
@@ -13861,6 +13330,7 @@
     <w:lsdException w:name="HTML Sample" w:semiHidden="1" w:unhideWhenUsed="1"/>
     <w:lsdException w:name="HTML Typewriter" w:semiHidden="1" w:unhideWhenUsed="1"/>
     <w:lsdException w:name="HTML Variable" w:semiHidden="1" w:unhideWhenUsed="1"/>
+    <w:lsdException w:name="Normal Table" w:semiHidden="1" w:unhideWhenUsed="1"/>
     <w:lsdException w:name="annotation subject" w:semiHidden="1" w:unhideWhenUsed="1"/>
     <w:lsdException w:name="No List" w:semiHidden="1" w:unhideWhenUsed="1"/>
     <w:lsdException w:name="Outline List 1" w:semiHidden="1" w:unhideWhenUsed="1"/>
@@ -13905,6 +13375,7 @@
     <w:lsdException w:name="Table Professional" w:semiHidden="1" w:unhideWhenUsed="1"/>
     <w:lsdException w:name="Table Subtle 1" w:semiHidden="1" w:unhideWhenUsed="1"/>
     <w:lsdException w:name="Table Subtle 2" w:semiHidden="1" w:unhideWhenUsed="1"/>
+    <w:lsdException w:name="Table Web 1" w:semiHidden="1" w:unhideWhenUsed="1"/>
     <w:lsdException w:name="Table Web 2" w:semiHidden="1" w:unhideWhenUsed="1"/>
     <w:lsdException w:name="Table Web 3" w:semiHidden="1" w:unhideWhenUsed="1"/>
     <w:lsdException w:name="Balloon Text" w:semiHidden="1" w:unhideWhenUsed="1"/>
@@ -14124,9 +13595,6 @@
     <w:lsdException w:name="List Table 5 Dark Accent 6" w:uiPriority="50"/>
     <w:lsdException w:name="List Table 6 Colorful Accent 6" w:uiPriority="51"/>
     <w:lsdException w:name="List Table 7 Colorful Accent 6" w:uiPriority="52"/>
-    <w:lsdException w:name="Mention" w:semiHidden="1" w:uiPriority="99" w:unhideWhenUsed="1"/>
-    <w:lsdException w:name="Smart Hyperlink" w:semiHidden="1" w:uiPriority="99" w:unhideWhenUsed="1"/>
-    <w:lsdException w:name="Hashtag" w:semiHidden="1" w:uiPriority="99" w:unhideWhenUsed="1"/>
   </w:latentStyles>
   <w:style w:type="paragraph" w:default="1" w:styleId="Normal">
     <w:name w:val="Normal"/>
@@ -14388,6 +13856,7 @@
     <w:basedOn w:val="TableNormal"/>
     <w:rsid w:val="00D0473E"/>
     <w:tblPr>
+      <w:tblInd w:w="0" w:type="dxa"/>
       <w:tblBorders>
         <w:top w:val="single" w:sz="4" w:space="0" w:color="auto"/>
         <w:left w:val="single" w:sz="4" w:space="0" w:color="auto"/>
@@ -14396,6 +13865,12 @@
         <w:insideH w:val="single" w:sz="4" w:space="0" w:color="auto"/>
         <w:insideV w:val="single" w:sz="4" w:space="0" w:color="auto"/>
       </w:tblBorders>
+      <w:tblCellMar>
+        <w:top w:w="0" w:type="dxa"/>
+        <w:left w:w="108" w:type="dxa"/>
+        <w:bottom w:w="0" w:type="dxa"/>
+        <w:right w:w="108" w:type="dxa"/>
+      </w:tblCellMar>
     </w:tblPr>
   </w:style>
   <w:style w:type="paragraph" w:styleId="BalloonText">
@@ -14880,6 +14355,7 @@
     <w:tblPr>
       <w:tblStyleRowBandSize w:val="1"/>
       <w:tblStyleColBandSize w:val="1"/>
+      <w:tblInd w:w="0" w:type="dxa"/>
       <w:tblBorders>
         <w:top w:val="single" w:sz="8" w:space="0" w:color="000000" w:themeColor="text1"/>
         <w:left w:val="single" w:sz="8" w:space="0" w:color="000000" w:themeColor="text1"/>
@@ -14888,6 +14364,12 @@
         <w:insideH w:val="single" w:sz="8" w:space="0" w:color="000000" w:themeColor="text1"/>
         <w:insideV w:val="single" w:sz="8" w:space="0" w:color="000000" w:themeColor="text1"/>
       </w:tblBorders>
+      <w:tblCellMar>
+        <w:top w:w="0" w:type="dxa"/>
+        <w:left w:w="108" w:type="dxa"/>
+        <w:bottom w:w="0" w:type="dxa"/>
+        <w:right w:w="108" w:type="dxa"/>
+      </w:tblCellMar>
     </w:tblPr>
     <w:tblStylePr w:type="firstRow">
       <w:pPr>
@@ -15003,10 +14485,17 @@
     <w:tblPr>
       <w:tblStyleRowBandSize w:val="1"/>
       <w:tblStyleColBandSize w:val="1"/>
+      <w:tblInd w:w="0" w:type="dxa"/>
       <w:tblBorders>
         <w:top w:val="single" w:sz="8" w:space="0" w:color="000000" w:themeColor="text1"/>
         <w:bottom w:val="single" w:sz="8" w:space="0" w:color="000000" w:themeColor="text1"/>
       </w:tblBorders>
+      <w:tblCellMar>
+        <w:top w:w="0" w:type="dxa"/>
+        <w:left w:w="108" w:type="dxa"/>
+        <w:bottom w:w="0" w:type="dxa"/>
+        <w:right w:w="108" w:type="dxa"/>
+      </w:tblCellMar>
     </w:tblPr>
     <w:tblStylePr w:type="firstRow">
       <w:rPr>
@@ -15401,7 +14890,7 @@
 </file>
 
 <file path=customXml/itemProps1.xml><?xml version="1.0" encoding="utf-8"?>
-<ds:datastoreItem xmlns:ds="http://schemas.openxmlformats.org/officeDocument/2006/customXml" ds:itemID="{C8A3A6F9-3531-4E37-9D69-6583A3248E5B}">
+<ds:datastoreItem xmlns:ds="http://schemas.openxmlformats.org/officeDocument/2006/customXml" ds:itemID="{7A0FF990-888C-4379-8CDC-35686181339B}">
   <ds:schemaRefs>
     <ds:schemaRef ds:uri="http://schemas.openxmlformats.org/officeDocument/2006/bibliography"/>
   </ds:schemaRefs>

</xml_diff>